<commit_message>
update to reviewers comments as discussed on telecon
</commit_message>
<xml_diff>
--- a/manuscripts/DETECT2020/reviews/DETECT20reviews.docx
+++ b/manuscripts/DETECT2020/reviews/DETECT20reviews.docx
@@ -42,6 +42,28 @@
       <w:r>
         <w:rPr>
           <w:rFonts w:ascii="Courier New" w:hAnsi="Courier New" w:cs="Courier New"/>
+          <w:highlight w:val="red"/>
+        </w:rPr>
+        <w:t xml:space="preserve">LEAVE – </w:t>
+      </w:r>
+      <w:r>
+        <w:rPr>
+          <w:rFonts w:ascii="Courier New" w:hAnsi="Courier New" w:cs="Courier New"/>
+          <w:highlight w:val="red"/>
+        </w:rPr>
+        <w:t>Reviewer talking rubbish</w:t>
+      </w:r>
+    </w:p>
+    <w:p>
+      <w:pPr>
+        <w:pStyle w:val="PlainText"/>
+        <w:rPr>
+          <w:rFonts w:ascii="Courier New" w:hAnsi="Courier New" w:cs="Courier New"/>
+        </w:rPr>
+      </w:pPr>
+      <w:r>
+        <w:rPr>
+          <w:rFonts w:ascii="Courier New" w:hAnsi="Courier New" w:cs="Courier New"/>
           <w:highlight w:val="cyan"/>
         </w:rPr>
         <w:t xml:space="preserve">LEAVE – Not enough space - </w:t>
@@ -434,43 +456,65 @@
         <w:pStyle w:val="PlainText"/>
         <w:rPr>
           <w:rFonts w:ascii="Courier New" w:hAnsi="Courier New" w:cs="Courier New"/>
-          <w:highlight w:val="cyan"/>
-        </w:rPr>
-      </w:pPr>
-      <w:r>
-        <w:rPr>
-          <w:rFonts w:ascii="Courier New" w:hAnsi="Courier New" w:cs="Courier New"/>
-          <w:highlight w:val="cyan"/>
+          <w:highlight w:val="yellow"/>
+        </w:rPr>
+      </w:pPr>
+      <w:r>
+        <w:rPr>
+          <w:rFonts w:ascii="Courier New" w:hAnsi="Courier New" w:cs="Courier New"/>
+          <w:highlight w:val="yellow"/>
         </w:rPr>
         <w:t>-</w:t>
       </w:r>
       <w:r>
         <w:rPr>
           <w:rFonts w:ascii="Courier New" w:hAnsi="Courier New" w:cs="Courier New"/>
-          <w:highlight w:val="cyan"/>
+          <w:highlight w:val="yellow"/>
         </w:rPr>
         <w:tab/>
-        <w:t xml:space="preserve">The three refinement rules listed in the introduction and have not been described explicitly in the rest of the paper. It will be good to state which rule is applied for which refinement in Sections 4. </w:t>
-      </w:r>
-    </w:p>
-    <w:p>
-      <w:pPr>
-        <w:pStyle w:val="PlainText"/>
-        <w:rPr>
-          <w:rFonts w:ascii="Courier New" w:hAnsi="Courier New" w:cs="Courier New"/>
-        </w:rPr>
-      </w:pPr>
-      <w:r>
-        <w:rPr>
-          <w:rFonts w:ascii="Courier New" w:hAnsi="Courier New" w:cs="Courier New"/>
-          <w:highlight w:val="cyan"/>
+      </w:r>
+      <w:commentRangeStart w:id="0"/>
+      <w:r>
+        <w:rPr>
+          <w:rFonts w:ascii="Courier New" w:hAnsi="Courier New" w:cs="Courier New"/>
+          <w:highlight w:val="yellow"/>
+        </w:rPr>
+        <w:t>The</w:t>
+      </w:r>
+      <w:commentRangeEnd w:id="0"/>
+      <w:r>
+        <w:rPr>
+          <w:rStyle w:val="CommentReference"/>
+          <w:rFonts w:ascii="Trebuchet MS" w:hAnsi="Trebuchet MS"/>
+        </w:rPr>
+        <w:commentReference w:id="0"/>
+      </w:r>
+      <w:r>
+        <w:rPr>
+          <w:rFonts w:ascii="Courier New" w:hAnsi="Courier New" w:cs="Courier New"/>
+          <w:highlight w:val="yellow"/>
+        </w:rPr>
+        <w:t xml:space="preserve"> three refinement rules listed in the introduction and have not been described explicitly in the rest of the paper. It will be good to state which rule is applied for which refinement in Sections 4. </w:t>
+      </w:r>
+    </w:p>
+    <w:p>
+      <w:pPr>
+        <w:pStyle w:val="PlainText"/>
+        <w:rPr>
+          <w:rFonts w:ascii="Courier New" w:hAnsi="Courier New" w:cs="Courier New"/>
+        </w:rPr>
+      </w:pPr>
+      <w:r>
+        <w:rPr>
+          <w:rFonts w:ascii="Courier New" w:hAnsi="Courier New" w:cs="Courier New"/>
+          <w:highlight w:val="yellow"/>
         </w:rPr>
         <w:t>-</w:t>
       </w:r>
       <w:r>
         <w:rPr>
           <w:rFonts w:ascii="Courier New" w:hAnsi="Courier New" w:cs="Courier New"/>
-          <w:highlight w:val="cyan"/>
+          <w:highlight w:val="yellow"/>
         </w:rPr>
         <w:tab/>
         <w:t>In the introduction, the paragraph before last (</w:t>
@@ -479,7 +523,7 @@
       <w:r>
         <w:rPr>
           <w:rFonts w:ascii="Courier New" w:hAnsi="Courier New" w:cs="Courier New"/>
-          <w:highlight w:val="cyan"/>
+          <w:highlight w:val="yellow"/>
         </w:rPr>
         <w:t>AlthoughΓÇ</w:t>
       </w:r>
@@ -487,26 +531,26 @@
       <w:r>
         <w:rPr>
           <w:rFonts w:ascii="Courier New" w:hAnsi="Courier New" w:cs="Courier New"/>
-          <w:highlight w:val="cyan"/>
+          <w:highlight w:val="yellow"/>
         </w:rPr>
         <w:t xml:space="preserve">ª.Safety critical systems) that compares the proposed </w:t>
       </w:r>
-      <w:commentRangeStart w:id="0"/>
-      <w:r>
-        <w:rPr>
-          <w:rFonts w:ascii="Courier New" w:hAnsi="Courier New" w:cs="Courier New"/>
-          <w:highlight w:val="cyan"/>
+      <w:commentRangeStart w:id="1"/>
+      <w:r>
+        <w:rPr>
+          <w:rFonts w:ascii="Courier New" w:hAnsi="Courier New" w:cs="Courier New"/>
+          <w:highlight w:val="yellow"/>
         </w:rPr>
         <w:t>approach to the work presented in [4] may be pushed further in the paper since such comparison is meaningless before presenting the details of the approach and the example.</w:t>
       </w:r>
-      <w:commentRangeEnd w:id="0"/>
+      <w:commentRangeEnd w:id="1"/>
       <w:r>
         <w:rPr>
           <w:rStyle w:val="CommentReference"/>
           <w:rFonts w:ascii="Trebuchet MS" w:hAnsi="Trebuchet MS"/>
-          <w:highlight w:val="cyan"/>
-        </w:rPr>
-        <w:commentReference w:id="0"/>
+          <w:highlight w:val="yellow"/>
+        </w:rPr>
+        <w:commentReference w:id="1"/>
       </w:r>
     </w:p>
     <w:p>
@@ -1508,30 +1552,30 @@
         <w:pStyle w:val="PlainText"/>
         <w:rPr>
           <w:rFonts w:ascii="Courier New" w:hAnsi="Courier New" w:cs="Courier New"/>
-          <w:highlight w:val="cyan"/>
-        </w:rPr>
-      </w:pPr>
-      <w:commentRangeStart w:id="1"/>
-      <w:r>
-        <w:rPr>
-          <w:rFonts w:ascii="Courier New" w:hAnsi="Courier New" w:cs="Courier New"/>
-          <w:highlight w:val="cyan"/>
+          <w:highlight w:val="yellow"/>
+        </w:rPr>
+      </w:pPr>
+      <w:commentRangeStart w:id="2"/>
+      <w:r>
+        <w:rPr>
+          <w:rFonts w:ascii="Courier New" w:hAnsi="Courier New" w:cs="Courier New"/>
+          <w:highlight w:val="yellow"/>
         </w:rPr>
         <w:t>It</w:t>
       </w:r>
-      <w:commentRangeEnd w:id="1"/>
+      <w:commentRangeEnd w:id="2"/>
       <w:r>
         <w:rPr>
           <w:rStyle w:val="CommentReference"/>
           <w:rFonts w:ascii="Trebuchet MS" w:hAnsi="Trebuchet MS"/>
-          <w:highlight w:val="cyan"/>
-        </w:rPr>
-        <w:commentReference w:id="1"/>
-      </w:r>
-      <w:r>
-        <w:rPr>
-          <w:rFonts w:ascii="Courier New" w:hAnsi="Courier New" w:cs="Courier New"/>
-          <w:highlight w:val="cyan"/>
+          <w:highlight w:val="yellow"/>
+        </w:rPr>
+        <w:commentReference w:id="2"/>
+      </w:r>
+      <w:r>
+        <w:rPr>
+          <w:rFonts w:ascii="Courier New" w:hAnsi="Courier New" w:cs="Courier New"/>
+          <w:highlight w:val="yellow"/>
         </w:rPr>
         <w:t xml:space="preserve"> would have been more interesting to provide the pdf files of the</w:t>
       </w:r>
@@ -1541,13 +1585,13 @@
         <w:pStyle w:val="PlainText"/>
         <w:rPr>
           <w:rFonts w:ascii="Courier New" w:hAnsi="Courier New" w:cs="Courier New"/>
-          <w:highlight w:val="cyan"/>
-        </w:rPr>
-      </w:pPr>
-      <w:r>
-        <w:rPr>
-          <w:rFonts w:ascii="Courier New" w:hAnsi="Courier New" w:cs="Courier New"/>
-          <w:highlight w:val="cyan"/>
+          <w:highlight w:val="yellow"/>
+        </w:rPr>
+      </w:pPr>
+      <w:r>
+        <w:rPr>
+          <w:rFonts w:ascii="Courier New" w:hAnsi="Courier New" w:cs="Courier New"/>
+          <w:highlight w:val="yellow"/>
         </w:rPr>
         <w:t>contexts, the machines and a snapshot of the discharged proofs than</w:t>
       </w:r>
@@ -1562,7 +1606,7 @@
       <w:r>
         <w:rPr>
           <w:rFonts w:ascii="Courier New" w:hAnsi="Courier New" w:cs="Courier New"/>
-          <w:highlight w:val="cyan"/>
+          <w:highlight w:val="yellow"/>
         </w:rPr>
         <w:t>the bare project files.</w:t>
       </w:r>
@@ -1848,29 +1892,30 @@
         <w:pStyle w:val="PlainText"/>
         <w:rPr>
           <w:rFonts w:ascii="Courier New" w:hAnsi="Courier New" w:cs="Courier New"/>
-          <w:highlight w:val="cyan"/>
-        </w:rPr>
-      </w:pPr>
-      <w:commentRangeStart w:id="2"/>
-      <w:r>
-        <w:rPr>
-          <w:rFonts w:ascii="Courier New" w:hAnsi="Courier New" w:cs="Courier New"/>
-          <w:highlight w:val="lightGray"/>
+          <w:highlight w:val="yellow"/>
+        </w:rPr>
+      </w:pPr>
+      <w:commentRangeStart w:id="3"/>
+      <w:r>
+        <w:rPr>
+          <w:rFonts w:ascii="Courier New" w:hAnsi="Courier New" w:cs="Courier New"/>
+          <w:highlight w:val="yellow"/>
         </w:rPr>
         <w:t>2</w:t>
       </w:r>
-      <w:commentRangeEnd w:id="2"/>
+      <w:commentRangeEnd w:id="3"/>
       <w:r>
         <w:rPr>
           <w:rStyle w:val="CommentReference"/>
           <w:rFonts w:ascii="Trebuchet MS" w:hAnsi="Trebuchet MS"/>
-        </w:rPr>
-        <w:commentReference w:id="2"/>
-      </w:r>
-      <w:r>
-        <w:rPr>
-          <w:rFonts w:ascii="Courier New" w:hAnsi="Courier New" w:cs="Courier New"/>
-          <w:highlight w:val="cyan"/>
+          <w:highlight w:val="yellow"/>
+        </w:rPr>
+        <w:commentReference w:id="3"/>
+      </w:r>
+      <w:r>
+        <w:rPr>
+          <w:rFonts w:ascii="Courier New" w:hAnsi="Courier New" w:cs="Courier New"/>
+          <w:highlight w:val="yellow"/>
         </w:rPr>
         <w:t xml:space="preserve">.1 SCXML - " An external trigger may only be consumed when the internal trigger queue has been emptied." </w:t>
       </w:r>
@@ -1880,21 +1925,12 @@
         <w:pStyle w:val="PlainText"/>
         <w:rPr>
           <w:rFonts w:ascii="Courier New" w:hAnsi="Courier New" w:cs="Courier New"/>
-          <w:highlight w:val="cyan"/>
-        </w:rPr>
-      </w:pPr>
-    </w:p>
-    <w:p>
-      <w:pPr>
-        <w:pStyle w:val="PlainText"/>
-        <w:rPr>
-          <w:rFonts w:ascii="Courier New" w:hAnsi="Courier New" w:cs="Courier New"/>
-        </w:rPr>
-      </w:pPr>
-      <w:r>
-        <w:rPr>
-          <w:rFonts w:ascii="Courier New" w:hAnsi="Courier New" w:cs="Courier New"/>
-          <w:highlight w:val="cyan"/>
+        </w:rPr>
+      </w:pPr>
+      <w:r>
+        <w:rPr>
+          <w:rFonts w:ascii="Courier New" w:hAnsi="Courier New" w:cs="Courier New"/>
+          <w:highlight w:val="yellow"/>
         </w:rPr>
         <w:t>Does this mean that handling internal triggers can introduce lovelock into the system, starving the external triggers from being handled?</w:t>
       </w:r>
@@ -1912,1374 +1948,1345 @@
         <w:pStyle w:val="PlainText"/>
         <w:rPr>
           <w:rFonts w:ascii="Courier New" w:hAnsi="Courier New" w:cs="Courier New"/>
+          <w:highlight w:val="yellow"/>
+        </w:rPr>
+      </w:pPr>
+      <w:commentRangeStart w:id="4"/>
+      <w:r>
+        <w:rPr>
+          <w:rFonts w:ascii="Courier New" w:hAnsi="Courier New" w:cs="Courier New"/>
+          <w:highlight w:val="yellow"/>
+        </w:rPr>
+        <w:t>3</w:t>
+      </w:r>
+      <w:commentRangeEnd w:id="4"/>
+      <w:r>
+        <w:rPr>
+          <w:rStyle w:val="CommentReference"/>
+          <w:rFonts w:ascii="Trebuchet MS" w:hAnsi="Trebuchet MS"/>
+          <w:highlight w:val="yellow"/>
+        </w:rPr>
+        <w:commentReference w:id="4"/>
+      </w:r>
+      <w:r>
+        <w:rPr>
+          <w:rFonts w:ascii="Courier New" w:hAnsi="Courier New" w:cs="Courier New"/>
+          <w:highlight w:val="yellow"/>
+        </w:rPr>
+        <w:t xml:space="preserve"> Run </w:t>
+      </w:r>
+      <w:proofErr w:type="gramStart"/>
+      <w:r>
+        <w:rPr>
+          <w:rFonts w:ascii="Courier New" w:hAnsi="Courier New" w:cs="Courier New"/>
+          <w:highlight w:val="yellow"/>
+        </w:rPr>
+        <w:t>To</w:t>
+      </w:r>
+      <w:proofErr w:type="gramEnd"/>
+      <w:r>
+        <w:rPr>
+          <w:rFonts w:ascii="Courier New" w:hAnsi="Courier New" w:cs="Courier New"/>
+          <w:highlight w:val="yellow"/>
+        </w:rPr>
+        <w:t xml:space="preserve"> Completion - "For simplicity, since we do not rely on the exact order of trigger consumption, we use sets to abstractly represent the trigger queues. In Section 7 we will discuss the limitations of this abstraction and the ways in which they can be overcome."</w:t>
+      </w:r>
+    </w:p>
+    <w:p>
+      <w:pPr>
+        <w:pStyle w:val="PlainText"/>
+        <w:rPr>
+          <w:rFonts w:ascii="Courier New" w:hAnsi="Courier New" w:cs="Courier New"/>
+          <w:highlight w:val="yellow"/>
+        </w:rPr>
+      </w:pPr>
+    </w:p>
+    <w:p>
+      <w:pPr>
+        <w:pStyle w:val="PlainText"/>
+        <w:rPr>
+          <w:rFonts w:ascii="Courier New" w:hAnsi="Courier New" w:cs="Courier New"/>
+          <w:highlight w:val="yellow"/>
+        </w:rPr>
+      </w:pPr>
+      <w:r>
+        <w:rPr>
+          <w:rFonts w:ascii="Courier New" w:hAnsi="Courier New" w:cs="Courier New"/>
+          <w:highlight w:val="yellow"/>
+        </w:rPr>
+        <w:t>I found it strange that this problem was not addressed until the end of the paper. If the abstraction is limited then why not</w:t>
+      </w:r>
+    </w:p>
+    <w:p>
+      <w:pPr>
+        <w:pStyle w:val="PlainText"/>
+        <w:rPr>
+          <w:rFonts w:ascii="Courier New" w:hAnsi="Courier New" w:cs="Courier New"/>
+        </w:rPr>
+      </w:pPr>
+      <w:r>
+        <w:rPr>
+          <w:rFonts w:ascii="Courier New" w:hAnsi="Courier New" w:cs="Courier New"/>
+          <w:highlight w:val="yellow"/>
+        </w:rPr>
+        <w:t>fix the abstraction.</w:t>
+      </w:r>
+    </w:p>
+    <w:p>
+      <w:pPr>
+        <w:pStyle w:val="PlainText"/>
+        <w:rPr>
+          <w:rFonts w:ascii="Courier New" w:hAnsi="Courier New" w:cs="Courier New"/>
+        </w:rPr>
+      </w:pPr>
+    </w:p>
+    <w:p>
+      <w:pPr>
+        <w:pStyle w:val="PlainText"/>
+        <w:rPr>
+          <w:rFonts w:ascii="Courier New" w:hAnsi="Courier New" w:cs="Courier New"/>
+          <w:highlight w:val="yellow"/>
+        </w:rPr>
+      </w:pPr>
+      <w:r>
+        <w:rPr>
+          <w:rFonts w:ascii="Courier New" w:hAnsi="Courier New" w:cs="Courier New"/>
+          <w:highlight w:val="yellow"/>
+        </w:rPr>
+        <w:t>- " It may seem that finalisation could cause an unmanageable explosion of guards. However, in practice, the number</w:t>
+      </w:r>
+    </w:p>
+    <w:p>
+      <w:pPr>
+        <w:pStyle w:val="PlainText"/>
+        <w:rPr>
+          <w:rFonts w:ascii="Courier New" w:hAnsi="Courier New" w:cs="Courier New"/>
+          <w:highlight w:val="yellow"/>
+        </w:rPr>
+      </w:pPr>
+      <w:r>
+        <w:rPr>
+          <w:rFonts w:ascii="Courier New" w:hAnsi="Courier New" w:cs="Courier New"/>
+          <w:highlight w:val="yellow"/>
+        </w:rPr>
+        <w:t>of transitions that can fire in parallel is limited (especially for triggered transitions)."</w:t>
+      </w:r>
+    </w:p>
+    <w:p>
+      <w:pPr>
+        <w:pStyle w:val="PlainText"/>
+        <w:rPr>
+          <w:rFonts w:ascii="Courier New" w:hAnsi="Courier New" w:cs="Courier New"/>
+          <w:highlight w:val="yellow"/>
+        </w:rPr>
+      </w:pPr>
+      <w:r>
+        <w:rPr>
+          <w:rFonts w:ascii="Courier New" w:hAnsi="Courier New" w:cs="Courier New"/>
+          <w:highlight w:val="yellow"/>
+        </w:rPr>
+        <w:t xml:space="preserve">This requires more justification, as it is not clear what is meant by "in </w:t>
+      </w:r>
+      <w:commentRangeStart w:id="5"/>
+      <w:r>
+        <w:rPr>
+          <w:rFonts w:ascii="Courier New" w:hAnsi="Courier New" w:cs="Courier New"/>
+          <w:highlight w:val="yellow"/>
+        </w:rPr>
+        <w:t>practice</w:t>
+      </w:r>
+      <w:commentRangeEnd w:id="5"/>
+      <w:r>
+        <w:rPr>
+          <w:rStyle w:val="CommentReference"/>
+          <w:rFonts w:ascii="Trebuchet MS" w:hAnsi="Trebuchet MS"/>
+          <w:highlight w:val="yellow"/>
+        </w:rPr>
+        <w:commentReference w:id="5"/>
+      </w:r>
+      <w:r>
+        <w:rPr>
+          <w:rFonts w:ascii="Courier New" w:hAnsi="Courier New" w:cs="Courier New"/>
+          <w:highlight w:val="yellow"/>
+        </w:rPr>
+        <w:t>"</w:t>
+      </w:r>
+      <w:proofErr w:type="gramStart"/>
+      <w:r>
+        <w:rPr>
+          <w:rFonts w:ascii="Courier New" w:hAnsi="Courier New" w:cs="Courier New"/>
+          <w:highlight w:val="yellow"/>
+        </w:rPr>
+        <w:t xml:space="preserve"> ..</w:t>
+      </w:r>
+      <w:proofErr w:type="gramEnd"/>
+      <w:r>
+        <w:rPr>
+          <w:rFonts w:ascii="Courier New" w:hAnsi="Courier New" w:cs="Courier New"/>
+          <w:highlight w:val="yellow"/>
+        </w:rPr>
+        <w:t xml:space="preserve"> is it in the case studies that they have </w:t>
+      </w:r>
+    </w:p>
+    <w:p>
+      <w:pPr>
+        <w:pStyle w:val="PlainText"/>
+        <w:rPr>
+          <w:rFonts w:ascii="Courier New" w:hAnsi="Courier New" w:cs="Courier New"/>
+        </w:rPr>
+      </w:pPr>
+      <w:r>
+        <w:rPr>
+          <w:rFonts w:ascii="Courier New" w:hAnsi="Courier New" w:cs="Courier New"/>
+          <w:highlight w:val="yellow"/>
+        </w:rPr>
+        <w:t>validated the approach on?</w:t>
+      </w:r>
+    </w:p>
+    <w:p>
+      <w:pPr>
+        <w:pStyle w:val="PlainText"/>
+        <w:rPr>
+          <w:rFonts w:ascii="Courier New" w:hAnsi="Courier New" w:cs="Courier New"/>
+        </w:rPr>
+      </w:pPr>
+    </w:p>
+    <w:p>
+      <w:pPr>
+        <w:pStyle w:val="PlainText"/>
+        <w:rPr>
+          <w:rFonts w:ascii="Courier New" w:hAnsi="Courier New" w:cs="Courier New"/>
+        </w:rPr>
+      </w:pPr>
+    </w:p>
+    <w:p>
+      <w:pPr>
+        <w:pStyle w:val="PlainText"/>
+        <w:rPr>
+          <w:rFonts w:ascii="Courier New" w:hAnsi="Courier New" w:cs="Courier New"/>
+        </w:rPr>
+      </w:pPr>
+      <w:r>
+        <w:rPr>
+          <w:rFonts w:ascii="Courier New" w:hAnsi="Courier New" w:cs="Courier New"/>
+        </w:rPr>
+        <w:t>4 Description of the Sample Application -</w:t>
+      </w:r>
+    </w:p>
+    <w:p>
+      <w:pPr>
+        <w:pStyle w:val="PlainText"/>
+        <w:rPr>
+          <w:rFonts w:ascii="Courier New" w:hAnsi="Courier New" w:cs="Courier New"/>
+        </w:rPr>
+      </w:pPr>
+    </w:p>
+    <w:p>
+      <w:pPr>
+        <w:pStyle w:val="PlainText"/>
+        <w:rPr>
+          <w:rFonts w:ascii="Courier New" w:hAnsi="Courier New" w:cs="Courier New"/>
+          <w:highlight w:val="red"/>
+        </w:rPr>
+      </w:pPr>
+      <w:r>
+        <w:rPr>
+          <w:rFonts w:ascii="Courier New" w:hAnsi="Courier New" w:cs="Courier New"/>
+          <w:highlight w:val="red"/>
+        </w:rPr>
+        <w:t>"As part of this design stage we introduce a requirement to constrain drone operation to a battery charge of at least 20% capacity. "</w:t>
+      </w:r>
+    </w:p>
+    <w:p>
+      <w:pPr>
+        <w:pStyle w:val="PlainText"/>
+        <w:rPr>
+          <w:rFonts w:ascii="Courier New" w:hAnsi="Courier New" w:cs="Courier New"/>
+          <w:highlight w:val="red"/>
+        </w:rPr>
+      </w:pPr>
+      <w:r>
+        <w:rPr>
+          <w:rFonts w:ascii="Courier New" w:hAnsi="Courier New" w:cs="Courier New"/>
+          <w:highlight w:val="red"/>
+        </w:rPr>
+        <w:t>This additional requirement appears to be a simple strengthening of a guard and so is clearly a type of refinement.</w:t>
+      </w:r>
+    </w:p>
+    <w:p>
+      <w:pPr>
+        <w:pStyle w:val="PlainText"/>
+        <w:rPr>
+          <w:rFonts w:ascii="Courier New" w:hAnsi="Courier New" w:cs="Courier New"/>
+        </w:rPr>
+      </w:pPr>
+      <w:r>
+        <w:rPr>
+          <w:rFonts w:ascii="Courier New" w:hAnsi="Courier New" w:cs="Courier New"/>
+          <w:highlight w:val="red"/>
+        </w:rPr>
+        <w:t xml:space="preserve">However, what if new requirements are not of this </w:t>
+      </w:r>
+      <w:commentRangeStart w:id="6"/>
+      <w:r>
+        <w:rPr>
+          <w:rFonts w:ascii="Courier New" w:hAnsi="Courier New" w:cs="Courier New"/>
+          <w:highlight w:val="red"/>
+        </w:rPr>
+        <w:t>nature</w:t>
+      </w:r>
+      <w:commentRangeEnd w:id="6"/>
+      <w:r>
+        <w:rPr>
+          <w:rStyle w:val="CommentReference"/>
+          <w:rFonts w:ascii="Trebuchet MS" w:hAnsi="Trebuchet MS"/>
+          <w:highlight w:val="red"/>
+        </w:rPr>
+        <w:commentReference w:id="6"/>
+      </w:r>
+      <w:r>
+        <w:rPr>
+          <w:rFonts w:ascii="Courier New" w:hAnsi="Courier New" w:cs="Courier New"/>
+          <w:highlight w:val="red"/>
+        </w:rPr>
+        <w:t>?</w:t>
+      </w:r>
+    </w:p>
+    <w:p>
+      <w:pPr>
+        <w:pStyle w:val="PlainText"/>
+        <w:rPr>
+          <w:rFonts w:ascii="Courier New" w:hAnsi="Courier New" w:cs="Courier New"/>
+        </w:rPr>
+      </w:pPr>
+    </w:p>
+    <w:p>
+      <w:pPr>
+        <w:pStyle w:val="PlainText"/>
+        <w:outlineLvl w:val="0"/>
+        <w:rPr>
+          <w:rFonts w:ascii="Courier New" w:hAnsi="Courier New" w:cs="Courier New"/>
+        </w:rPr>
+      </w:pPr>
+      <w:r>
+        <w:rPr>
+          <w:rFonts w:ascii="Courier New" w:hAnsi="Courier New" w:cs="Courier New"/>
+        </w:rPr>
+        <w:t>5 SCXML Translation to Event-B</w:t>
+      </w:r>
+    </w:p>
+    <w:p>
+      <w:pPr>
+        <w:pStyle w:val="PlainText"/>
+        <w:rPr>
+          <w:rFonts w:ascii="Courier New" w:hAnsi="Courier New" w:cs="Courier New"/>
+        </w:rPr>
+      </w:pPr>
+    </w:p>
+    <w:p>
+      <w:pPr>
+        <w:pStyle w:val="PlainText"/>
+        <w:rPr>
+          <w:rFonts w:ascii="Courier New" w:hAnsi="Courier New" w:cs="Courier New"/>
+        </w:rPr>
+      </w:pPr>
+      <w:r>
+        <w:rPr>
+          <w:rFonts w:ascii="Courier New" w:hAnsi="Courier New" w:cs="Courier New"/>
+        </w:rPr>
+        <w:t>It is nice to have an automated tool chain; but this also introduces maintenance issues for the software development process.</w:t>
+      </w:r>
+    </w:p>
+    <w:p>
+      <w:pPr>
+        <w:pStyle w:val="PlainText"/>
+        <w:rPr>
+          <w:rFonts w:ascii="Courier New" w:hAnsi="Courier New" w:cs="Courier New"/>
+        </w:rPr>
+      </w:pPr>
+      <w:commentRangeStart w:id="7"/>
+      <w:r>
+        <w:rPr>
+          <w:rFonts w:ascii="Courier New" w:hAnsi="Courier New" w:cs="Courier New"/>
+          <w:highlight w:val="red"/>
+        </w:rPr>
+        <w:t>If</w:t>
+      </w:r>
+      <w:commentRangeEnd w:id="7"/>
+      <w:r>
+        <w:rPr>
+          <w:rStyle w:val="CommentReference"/>
+          <w:rFonts w:ascii="Trebuchet MS" w:hAnsi="Trebuchet MS"/>
+          <w:highlight w:val="red"/>
+        </w:rPr>
+        <w:commentReference w:id="7"/>
+      </w:r>
+      <w:r>
+        <w:rPr>
+          <w:rFonts w:ascii="Courier New" w:hAnsi="Courier New" w:cs="Courier New"/>
+          <w:highlight w:val="red"/>
+        </w:rPr>
+        <w:t xml:space="preserve"> changes need to be made to requirements or design then which of the 3 models do you work with?</w:t>
+      </w:r>
+    </w:p>
+    <w:p>
+      <w:pPr>
+        <w:pStyle w:val="PlainText"/>
+        <w:rPr>
+          <w:rFonts w:ascii="Courier New" w:hAnsi="Courier New" w:cs="Courier New"/>
+        </w:rPr>
+      </w:pPr>
+      <w:r>
+        <w:rPr>
+          <w:rFonts w:ascii="Courier New" w:hAnsi="Courier New" w:cs="Courier New"/>
+        </w:rPr>
+        <w:t>This is a common issue in MDD.</w:t>
+      </w:r>
+    </w:p>
+    <w:p>
+      <w:pPr>
+        <w:pStyle w:val="PlainText"/>
+        <w:rPr>
+          <w:rFonts w:ascii="Courier New" w:hAnsi="Courier New" w:cs="Courier New"/>
+        </w:rPr>
+      </w:pPr>
+    </w:p>
+    <w:p>
+      <w:pPr>
+        <w:pStyle w:val="PlainText"/>
+        <w:outlineLvl w:val="0"/>
+        <w:rPr>
+          <w:rFonts w:ascii="Courier New" w:hAnsi="Courier New" w:cs="Courier New"/>
+        </w:rPr>
+      </w:pPr>
+      <w:r>
+        <w:rPr>
+          <w:rFonts w:ascii="Courier New" w:hAnsi="Courier New" w:cs="Courier New"/>
+        </w:rPr>
+        <w:t>6 Verification of Safety Properties</w:t>
+      </w:r>
+    </w:p>
+    <w:p>
+      <w:pPr>
+        <w:pStyle w:val="PlainText"/>
+        <w:rPr>
+          <w:rFonts w:ascii="Courier New" w:hAnsi="Courier New" w:cs="Courier New"/>
+        </w:rPr>
+      </w:pPr>
+    </w:p>
+    <w:p>
+      <w:pPr>
+        <w:pStyle w:val="PlainText"/>
+        <w:rPr>
+          <w:rFonts w:ascii="Courier New" w:hAnsi="Courier New" w:cs="Courier New"/>
+        </w:rPr>
+      </w:pPr>
+      <w:r>
+        <w:rPr>
+          <w:rFonts w:ascii="Courier New" w:hAnsi="Courier New" w:cs="Courier New"/>
+        </w:rPr>
+        <w:t>"To ensure that this reaction is not bypassed by the non-determinism that we incorporated to allow for future refinement, we flag it as finalised at refinement level 2. Finalisation means that we cannot strengthen its guards in future refinements as is normally permitted, since its reaction is needed to ensure the invariant is preserved."</w:t>
+      </w:r>
+    </w:p>
+    <w:p>
+      <w:pPr>
+        <w:pStyle w:val="PlainText"/>
+        <w:rPr>
+          <w:rFonts w:ascii="Courier New" w:hAnsi="Courier New" w:cs="Courier New"/>
+        </w:rPr>
+      </w:pPr>
+    </w:p>
+    <w:p>
+      <w:pPr>
+        <w:pStyle w:val="PlainText"/>
+        <w:rPr>
+          <w:rFonts w:ascii="Courier New" w:hAnsi="Courier New" w:cs="Courier New"/>
+        </w:rPr>
+      </w:pPr>
+      <w:r>
+        <w:rPr>
+          <w:rFonts w:ascii="Courier New" w:hAnsi="Courier New" w:cs="Courier New"/>
+          <w:highlight w:val="yellow"/>
+        </w:rPr>
+        <w:t xml:space="preserve">I can see that this works in theory, but does it not introduce </w:t>
+      </w:r>
+      <w:commentRangeStart w:id="8"/>
+      <w:r>
+        <w:rPr>
+          <w:rFonts w:ascii="Courier New" w:hAnsi="Courier New" w:cs="Courier New"/>
+          <w:highlight w:val="yellow"/>
+        </w:rPr>
+        <w:t>unnecessary</w:t>
+      </w:r>
+      <w:commentRangeEnd w:id="8"/>
+      <w:r>
+        <w:rPr>
+          <w:rStyle w:val="CommentReference"/>
+          <w:rFonts w:ascii="Trebuchet MS" w:hAnsi="Trebuchet MS"/>
+          <w:highlight w:val="yellow"/>
+        </w:rPr>
+        <w:commentReference w:id="8"/>
+      </w:r>
+      <w:r>
+        <w:rPr>
+          <w:rFonts w:ascii="Courier New" w:hAnsi="Courier New" w:cs="Courier New"/>
+          <w:highlight w:val="yellow"/>
+        </w:rPr>
+        <w:t xml:space="preserve"> constraints to the development process.</w:t>
+      </w:r>
+    </w:p>
+    <w:p>
+      <w:pPr>
+        <w:pStyle w:val="PlainText"/>
+        <w:rPr>
+          <w:rFonts w:ascii="Courier New" w:hAnsi="Courier New" w:cs="Courier New"/>
+        </w:rPr>
+      </w:pPr>
+    </w:p>
+    <w:p>
+      <w:pPr>
+        <w:pStyle w:val="PlainText"/>
+        <w:outlineLvl w:val="0"/>
+        <w:rPr>
+          <w:rFonts w:ascii="Courier New" w:hAnsi="Courier New" w:cs="Courier New"/>
+        </w:rPr>
+      </w:pPr>
+      <w:r>
+        <w:rPr>
+          <w:rFonts w:ascii="Courier New" w:hAnsi="Courier New" w:cs="Courier New"/>
+        </w:rPr>
+        <w:t>7 Verification of Control Responses</w:t>
+      </w:r>
+    </w:p>
+    <w:p>
+      <w:pPr>
+        <w:pStyle w:val="PlainText"/>
+        <w:rPr>
+          <w:rFonts w:ascii="Courier New" w:hAnsi="Courier New" w:cs="Courier New"/>
+        </w:rPr>
+      </w:pPr>
+    </w:p>
+    <w:p>
+      <w:pPr>
+        <w:pStyle w:val="PlainText"/>
+        <w:rPr>
+          <w:rFonts w:ascii="Courier New" w:hAnsi="Courier New" w:cs="Courier New"/>
+        </w:rPr>
+      </w:pPr>
+      <w:r>
+        <w:rPr>
+          <w:rFonts w:ascii="Courier New" w:hAnsi="Courier New" w:cs="Courier New"/>
+        </w:rPr>
+        <w:t xml:space="preserve">"an assumption of strong fairness is added for all other events in the model" </w:t>
+      </w:r>
+    </w:p>
+    <w:p>
+      <w:pPr>
+        <w:pStyle w:val="PlainText"/>
+        <w:rPr>
+          <w:rFonts w:ascii="Courier New" w:hAnsi="Courier New" w:cs="Courier New"/>
+        </w:rPr>
+      </w:pPr>
+    </w:p>
+    <w:p>
+      <w:pPr>
+        <w:pStyle w:val="PlainText"/>
+        <w:rPr>
+          <w:rFonts w:ascii="Courier New" w:hAnsi="Courier New" w:cs="Courier New"/>
+        </w:rPr>
+      </w:pPr>
+      <w:r>
+        <w:rPr>
+          <w:rFonts w:ascii="Courier New" w:hAnsi="Courier New" w:cs="Courier New"/>
           <w:highlight w:val="green"/>
         </w:rPr>
-      </w:pPr>
-      <w:commentRangeStart w:id="3"/>
+        <w:t xml:space="preserve">is this a </w:t>
+      </w:r>
+      <w:commentRangeStart w:id="9"/>
       <w:r>
         <w:rPr>
           <w:rFonts w:ascii="Courier New" w:hAnsi="Courier New" w:cs="Courier New"/>
           <w:highlight w:val="green"/>
         </w:rPr>
-        <w:t>3</w:t>
-      </w:r>
-      <w:commentRangeEnd w:id="3"/>
+        <w:t xml:space="preserve">reasonable </w:t>
+      </w:r>
+      <w:commentRangeEnd w:id="9"/>
       <w:r>
         <w:rPr>
           <w:rStyle w:val="CommentReference"/>
           <w:rFonts w:ascii="Trebuchet MS" w:hAnsi="Trebuchet MS"/>
           <w:highlight w:val="green"/>
         </w:rPr>
-        <w:commentReference w:id="3"/>
+        <w:commentReference w:id="9"/>
       </w:r>
       <w:r>
         <w:rPr>
           <w:rFonts w:ascii="Courier New" w:hAnsi="Courier New" w:cs="Courier New"/>
           <w:highlight w:val="green"/>
         </w:rPr>
-        <w:t xml:space="preserve"> Run </w:t>
-      </w:r>
+        <w:t>assumption to make?</w:t>
+      </w:r>
+    </w:p>
+    <w:p>
+      <w:pPr>
+        <w:pStyle w:val="PlainText"/>
+        <w:rPr>
+          <w:rFonts w:ascii="Courier New" w:hAnsi="Courier New" w:cs="Courier New"/>
+        </w:rPr>
+      </w:pPr>
+    </w:p>
+    <w:p>
+      <w:pPr>
+        <w:pStyle w:val="PlainText"/>
+        <w:rPr>
+          <w:rFonts w:ascii="Courier New" w:hAnsi="Courier New" w:cs="Courier New"/>
+        </w:rPr>
+      </w:pPr>
+      <w:r>
+        <w:rPr>
+          <w:rFonts w:ascii="Courier New" w:hAnsi="Courier New" w:cs="Courier New"/>
+        </w:rPr>
+        <w:t>"After making these changes the final form of the LTL property, which ProB was able to exhaustively check and confirm was as follows:</w:t>
+      </w:r>
+    </w:p>
+    <w:p>
+      <w:pPr>
+        <w:pStyle w:val="PlainText"/>
+        <w:rPr>
+          <w:rFonts w:ascii="Courier New" w:hAnsi="Courier New" w:cs="Courier New"/>
+        </w:rPr>
+      </w:pPr>
       <w:proofErr w:type="gramStart"/>
       <w:r>
         <w:rPr>
           <w:rFonts w:ascii="Courier New" w:hAnsi="Courier New" w:cs="Courier New"/>
-          <w:highlight w:val="green"/>
-        </w:rPr>
-        <w:t>To</w:t>
+        </w:rPr>
+        <w:t>G(</w:t>
       </w:r>
       <w:proofErr w:type="gramEnd"/>
       <w:r>
         <w:rPr>
           <w:rFonts w:ascii="Courier New" w:hAnsi="Courier New" w:cs="Courier New"/>
-          <w:highlight w:val="green"/>
-        </w:rPr>
-        <w:t xml:space="preserve"> Completion - "For simplicity, since we do not rely on the exact order of trigger consumption, we use sets to abstractly represent the trigger queues. In Section 7 we will discuss the limitations of this abstraction and the ways in which they can be overcome."</w:t>
-      </w:r>
-    </w:p>
-    <w:p>
-      <w:pPr>
-        <w:pStyle w:val="PlainText"/>
-        <w:rPr>
-          <w:rFonts w:ascii="Courier New" w:hAnsi="Courier New" w:cs="Courier New"/>
-          <w:highlight w:val="green"/>
-        </w:rPr>
-      </w:pPr>
-    </w:p>
-    <w:p>
-      <w:pPr>
-        <w:pStyle w:val="PlainText"/>
-        <w:rPr>
-          <w:rFonts w:ascii="Courier New" w:hAnsi="Courier New" w:cs="Courier New"/>
-          <w:highlight w:val="green"/>
-        </w:rPr>
-      </w:pPr>
-      <w:r>
-        <w:rPr>
-          <w:rFonts w:ascii="Courier New" w:hAnsi="Courier New" w:cs="Courier New"/>
-          <w:highlight w:val="green"/>
-        </w:rPr>
-        <w:t>I found it strange that this problem was not addressed until the end of the paper. If the abstraction is limited then why not</w:t>
-      </w:r>
-    </w:p>
-    <w:p>
-      <w:pPr>
-        <w:pStyle w:val="PlainText"/>
-        <w:rPr>
-          <w:rFonts w:ascii="Courier New" w:hAnsi="Courier New" w:cs="Courier New"/>
-        </w:rPr>
-      </w:pPr>
-      <w:r>
-        <w:rPr>
-          <w:rFonts w:ascii="Courier New" w:hAnsi="Courier New" w:cs="Courier New"/>
-          <w:highlight w:val="green"/>
-        </w:rPr>
-        <w:t>fix the abstraction.</w:t>
-      </w:r>
-    </w:p>
-    <w:p>
-      <w:pPr>
-        <w:pStyle w:val="PlainText"/>
-        <w:rPr>
-          <w:rFonts w:ascii="Courier New" w:hAnsi="Courier New" w:cs="Courier New"/>
-        </w:rPr>
-      </w:pPr>
-    </w:p>
-    <w:p>
-      <w:pPr>
-        <w:pStyle w:val="PlainText"/>
-        <w:rPr>
-          <w:rFonts w:ascii="Courier New" w:hAnsi="Courier New" w:cs="Courier New"/>
-          <w:highlight w:val="green"/>
-        </w:rPr>
-      </w:pPr>
-      <w:r>
-        <w:rPr>
-          <w:rFonts w:ascii="Courier New" w:hAnsi="Courier New" w:cs="Courier New"/>
-          <w:highlight w:val="green"/>
-        </w:rPr>
-        <w:t>- " It may seem that finalisation could cause an unmanageable explosion of guards. However, in practice, the number</w:t>
-      </w:r>
-    </w:p>
-    <w:p>
-      <w:pPr>
-        <w:pStyle w:val="PlainText"/>
-        <w:rPr>
-          <w:rFonts w:ascii="Courier New" w:hAnsi="Courier New" w:cs="Courier New"/>
-          <w:highlight w:val="green"/>
-        </w:rPr>
-      </w:pPr>
-      <w:r>
-        <w:rPr>
-          <w:rFonts w:ascii="Courier New" w:hAnsi="Courier New" w:cs="Courier New"/>
-          <w:highlight w:val="green"/>
-        </w:rPr>
-        <w:t>of transitions that can fire in parallel is limited (especially for triggered transitions)."</w:t>
-      </w:r>
-    </w:p>
-    <w:p>
-      <w:pPr>
-        <w:pStyle w:val="PlainText"/>
-        <w:rPr>
-          <w:rFonts w:ascii="Courier New" w:hAnsi="Courier New" w:cs="Courier New"/>
-          <w:highlight w:val="green"/>
-        </w:rPr>
-      </w:pPr>
-    </w:p>
-    <w:p>
-      <w:pPr>
-        <w:pStyle w:val="PlainText"/>
-        <w:rPr>
-          <w:rFonts w:ascii="Courier New" w:hAnsi="Courier New" w:cs="Courier New"/>
-          <w:highlight w:val="green"/>
-        </w:rPr>
-      </w:pPr>
-      <w:r>
-        <w:rPr>
-          <w:rFonts w:ascii="Courier New" w:hAnsi="Courier New" w:cs="Courier New"/>
-          <w:highlight w:val="green"/>
-        </w:rPr>
-        <w:t xml:space="preserve">This requires more justification, as it is not clear what is meant by "in </w:t>
-      </w:r>
-      <w:commentRangeStart w:id="4"/>
-      <w:r>
-        <w:rPr>
-          <w:rFonts w:ascii="Courier New" w:hAnsi="Courier New" w:cs="Courier New"/>
-          <w:highlight w:val="green"/>
-        </w:rPr>
-        <w:t>practice</w:t>
-      </w:r>
-      <w:commentRangeEnd w:id="4"/>
+        </w:rPr>
+        <w:t>[</w:t>
+      </w:r>
+      <w:proofErr w:type="spellStart"/>
+      <w:r>
+        <w:rPr>
+          <w:rFonts w:ascii="Courier New" w:hAnsi="Courier New" w:cs="Courier New"/>
+        </w:rPr>
+        <w:t>ExternalTriggerEvent</w:t>
+      </w:r>
+      <w:proofErr w:type="spellEnd"/>
+      <w:r>
+        <w:rPr>
+          <w:rFonts w:ascii="Courier New" w:hAnsi="Courier New" w:cs="Courier New"/>
+        </w:rPr>
+        <w:t xml:space="preserve"> </w:t>
+      </w:r>
+      <w:proofErr w:type="spellStart"/>
+      <w:r>
+        <w:rPr>
+          <w:rFonts w:ascii="Courier New" w:hAnsi="Courier New" w:cs="Courier New"/>
+        </w:rPr>
+        <w:t>decreaseCharge</w:t>
+      </w:r>
+      <w:proofErr w:type="spellEnd"/>
+      <w:r>
+        <w:rPr>
+          <w:rFonts w:ascii="Courier New" w:hAnsi="Courier New" w:cs="Courier New"/>
+        </w:rPr>
+        <w:t xml:space="preserve">] </w:t>
+      </w:r>
+      <w:proofErr w:type="spellStart"/>
+      <w:r>
+        <w:rPr>
+          <w:rFonts w:ascii="Courier New" w:hAnsi="Courier New" w:cs="Courier New"/>
+        </w:rPr>
+        <w:t>Γê</w:t>
+      </w:r>
+      <w:proofErr w:type="spellEnd"/>
+      <w:r>
+        <w:rPr>
+          <w:rFonts w:ascii="Courier New" w:hAnsi="Courier New" w:cs="Courier New"/>
+        </w:rPr>
+        <w:t xml:space="preserve">º {BATTERYOK=TRUE </w:t>
+      </w:r>
+      <w:proofErr w:type="spellStart"/>
+      <w:r>
+        <w:rPr>
+          <w:rFonts w:ascii="Courier New" w:hAnsi="Courier New" w:cs="Courier New"/>
+        </w:rPr>
+        <w:t>Γê</w:t>
+      </w:r>
+      <w:proofErr w:type="spellEnd"/>
+      <w:r>
+        <w:rPr>
+          <w:rFonts w:ascii="Courier New" w:hAnsi="Courier New" w:cs="Courier New"/>
+        </w:rPr>
+        <w:t xml:space="preserve">º chargeΓëÑ10 </w:t>
+      </w:r>
+      <w:proofErr w:type="spellStart"/>
+      <w:r>
+        <w:rPr>
+          <w:rFonts w:ascii="Courier New" w:hAnsi="Courier New" w:cs="Courier New"/>
+        </w:rPr>
+        <w:t>Γê</w:t>
+      </w:r>
+      <w:proofErr w:type="spellEnd"/>
+      <w:r>
+        <w:rPr>
+          <w:rFonts w:ascii="Courier New" w:hAnsi="Courier New" w:cs="Courier New"/>
+        </w:rPr>
+        <w:t xml:space="preserve">º </w:t>
+      </w:r>
+      <w:proofErr w:type="spellStart"/>
+      <w:r>
+        <w:rPr>
+          <w:rFonts w:ascii="Courier New" w:hAnsi="Courier New" w:cs="Courier New"/>
+        </w:rPr>
+        <w:t>offΓêê</w:t>
+      </w:r>
+      <w:proofErr w:type="spellEnd"/>
+      <w:r>
+        <w:rPr>
+          <w:rFonts w:ascii="Courier New" w:hAnsi="Courier New" w:cs="Courier New"/>
+        </w:rPr>
+        <w:t xml:space="preserve">/SCXML </w:t>
+      </w:r>
+      <w:proofErr w:type="spellStart"/>
+      <w:r>
+        <w:rPr>
+          <w:rFonts w:ascii="Courier New" w:hAnsi="Courier New" w:cs="Courier New"/>
+        </w:rPr>
+        <w:t>dtΓê¬SCXML</w:t>
+      </w:r>
+      <w:proofErr w:type="spellEnd"/>
+      <w:r>
+        <w:rPr>
+          <w:rFonts w:ascii="Courier New" w:hAnsi="Courier New" w:cs="Courier New"/>
+        </w:rPr>
+        <w:t xml:space="preserve"> </w:t>
+      </w:r>
+      <w:proofErr w:type="spellStart"/>
+      <w:r>
+        <w:rPr>
+          <w:rFonts w:ascii="Courier New" w:hAnsi="Courier New" w:cs="Courier New"/>
+        </w:rPr>
+        <w:t>eq</w:t>
+      </w:r>
+      <w:proofErr w:type="spellEnd"/>
+      <w:r>
+        <w:rPr>
+          <w:rFonts w:ascii="Courier New" w:hAnsi="Courier New" w:cs="Courier New"/>
+        </w:rPr>
+        <w:t xml:space="preserve">} </w:t>
+      </w:r>
+      <w:proofErr w:type="spellStart"/>
+      <w:r>
+        <w:rPr>
+          <w:rFonts w:ascii="Courier New" w:hAnsi="Courier New" w:cs="Courier New"/>
+        </w:rPr>
+        <w:t>ΓçÆ</w:t>
+      </w:r>
+      <w:proofErr w:type="spellEnd"/>
+      <w:r>
+        <w:rPr>
+          <w:rFonts w:ascii="Courier New" w:hAnsi="Courier New" w:cs="Courier New"/>
+        </w:rPr>
+        <w:t xml:space="preserve"> F {charge &lt; old(charge)}) ."</w:t>
+      </w:r>
+    </w:p>
+    <w:p>
+      <w:pPr>
+        <w:pStyle w:val="PlainText"/>
+        <w:rPr>
+          <w:rFonts w:ascii="Courier New" w:hAnsi="Courier New" w:cs="Courier New"/>
+        </w:rPr>
+      </w:pPr>
+    </w:p>
+    <w:p>
+      <w:pPr>
+        <w:pStyle w:val="PlainText"/>
+        <w:rPr>
+          <w:rFonts w:ascii="Courier New" w:hAnsi="Courier New" w:cs="Courier New"/>
+          <w:highlight w:val="yellow"/>
+        </w:rPr>
+      </w:pPr>
+      <w:r>
+        <w:rPr>
+          <w:rFonts w:ascii="Courier New" w:hAnsi="Courier New" w:cs="Courier New"/>
+          <w:highlight w:val="yellow"/>
+        </w:rPr>
+        <w:t>But this is not the same as the original requirement -</w:t>
+      </w:r>
+    </w:p>
+    <w:p>
+      <w:pPr>
+        <w:pStyle w:val="PlainText"/>
+        <w:rPr>
+          <w:rFonts w:ascii="Courier New" w:hAnsi="Courier New" w:cs="Courier New"/>
+          <w:highlight w:val="yellow"/>
+        </w:rPr>
+      </w:pPr>
+      <w:r>
+        <w:rPr>
+          <w:rFonts w:ascii="Courier New" w:hAnsi="Courier New" w:cs="Courier New"/>
+          <w:highlight w:val="yellow"/>
+        </w:rPr>
+        <w:t>"</w:t>
+      </w:r>
+    </w:p>
+    <w:p>
+      <w:pPr>
+        <w:pStyle w:val="PlainText"/>
+        <w:outlineLvl w:val="0"/>
+        <w:rPr>
+          <w:rFonts w:ascii="Courier New" w:hAnsi="Courier New" w:cs="Courier New"/>
+          <w:highlight w:val="yellow"/>
+        </w:rPr>
+      </w:pPr>
+      <w:r>
+        <w:rPr>
+          <w:rFonts w:ascii="Courier New" w:hAnsi="Courier New" w:cs="Courier New"/>
+          <w:highlight w:val="yellow"/>
+        </w:rPr>
+        <w:t>G ([</w:t>
+      </w:r>
+      <w:proofErr w:type="spellStart"/>
+      <w:r>
+        <w:rPr>
+          <w:rFonts w:ascii="Courier New" w:hAnsi="Courier New" w:cs="Courier New"/>
+          <w:highlight w:val="yellow"/>
+        </w:rPr>
+        <w:t>ExternalTriggerEvent</w:t>
+      </w:r>
+      <w:proofErr w:type="spellEnd"/>
+      <w:r>
+        <w:rPr>
+          <w:rFonts w:ascii="Courier New" w:hAnsi="Courier New" w:cs="Courier New"/>
+          <w:highlight w:val="yellow"/>
+        </w:rPr>
+        <w:t xml:space="preserve"> </w:t>
+      </w:r>
+      <w:proofErr w:type="spellStart"/>
+      <w:r>
+        <w:rPr>
+          <w:rFonts w:ascii="Courier New" w:hAnsi="Courier New" w:cs="Courier New"/>
+          <w:highlight w:val="yellow"/>
+        </w:rPr>
+        <w:t>decreaseCharge</w:t>
+      </w:r>
+      <w:proofErr w:type="spellEnd"/>
+      <w:r>
+        <w:rPr>
+          <w:rFonts w:ascii="Courier New" w:hAnsi="Courier New" w:cs="Courier New"/>
+          <w:highlight w:val="yellow"/>
+        </w:rPr>
+        <w:t xml:space="preserve">] </w:t>
+      </w:r>
+      <w:proofErr w:type="spellStart"/>
+      <w:r>
+        <w:rPr>
+          <w:rFonts w:ascii="Courier New" w:hAnsi="Courier New" w:cs="Courier New"/>
+          <w:highlight w:val="yellow"/>
+        </w:rPr>
+        <w:t>ΓçÆ</w:t>
+      </w:r>
+      <w:proofErr w:type="spellEnd"/>
+      <w:r>
+        <w:rPr>
+          <w:rFonts w:ascii="Courier New" w:hAnsi="Courier New" w:cs="Courier New"/>
+          <w:highlight w:val="yellow"/>
+        </w:rPr>
+        <w:t xml:space="preserve"> F {charge &lt; old(charge)}</w:t>
+      </w:r>
+      <w:proofErr w:type="gramStart"/>
+      <w:r>
+        <w:rPr>
+          <w:rFonts w:ascii="Courier New" w:hAnsi="Courier New" w:cs="Courier New"/>
+          <w:highlight w:val="yellow"/>
+        </w:rPr>
+        <w:t>) .</w:t>
+      </w:r>
+      <w:proofErr w:type="gramEnd"/>
+      <w:r>
+        <w:rPr>
+          <w:rFonts w:ascii="Courier New" w:hAnsi="Courier New" w:cs="Courier New"/>
+          <w:highlight w:val="yellow"/>
+        </w:rPr>
+        <w:t>"</w:t>
+      </w:r>
+    </w:p>
+    <w:p>
+      <w:pPr>
+        <w:pStyle w:val="PlainText"/>
+        <w:rPr>
+          <w:rFonts w:ascii="Courier New" w:hAnsi="Courier New" w:cs="Courier New"/>
+          <w:highlight w:val="yellow"/>
+        </w:rPr>
+      </w:pPr>
+    </w:p>
+    <w:p>
+      <w:pPr>
+        <w:pStyle w:val="PlainText"/>
+        <w:rPr>
+          <w:rFonts w:ascii="Courier New" w:hAnsi="Courier New" w:cs="Courier New"/>
+        </w:rPr>
+      </w:pPr>
+      <w:r>
+        <w:rPr>
+          <w:rFonts w:ascii="Courier New" w:hAnsi="Courier New" w:cs="Courier New"/>
+          <w:highlight w:val="yellow"/>
+        </w:rPr>
+        <w:t xml:space="preserve">Does this mean the original requirement </w:t>
+      </w:r>
+      <w:proofErr w:type="gramStart"/>
+      <w:r>
+        <w:rPr>
+          <w:rFonts w:ascii="Courier New" w:hAnsi="Courier New" w:cs="Courier New"/>
+          <w:highlight w:val="yellow"/>
+        </w:rPr>
+        <w:t>was</w:t>
+      </w:r>
+      <w:proofErr w:type="gramEnd"/>
+      <w:r>
+        <w:rPr>
+          <w:rFonts w:ascii="Courier New" w:hAnsi="Courier New" w:cs="Courier New"/>
+          <w:highlight w:val="yellow"/>
+        </w:rPr>
+        <w:t xml:space="preserve"> not right? Was it not well specified? This needs </w:t>
+      </w:r>
+      <w:commentRangeStart w:id="10"/>
+      <w:r>
+        <w:rPr>
+          <w:rFonts w:ascii="Courier New" w:hAnsi="Courier New" w:cs="Courier New"/>
+          <w:highlight w:val="yellow"/>
+        </w:rPr>
+        <w:t xml:space="preserve">further </w:t>
+      </w:r>
+      <w:commentRangeEnd w:id="10"/>
       <w:r>
         <w:rPr>
           <w:rStyle w:val="CommentReference"/>
           <w:rFonts w:ascii="Trebuchet MS" w:hAnsi="Trebuchet MS"/>
+        </w:rPr>
+        <w:commentReference w:id="10"/>
+      </w:r>
+      <w:r>
+        <w:rPr>
+          <w:rFonts w:ascii="Courier New" w:hAnsi="Courier New" w:cs="Courier New"/>
+          <w:highlight w:val="yellow"/>
+        </w:rPr>
+        <w:t>discussion.</w:t>
+      </w:r>
+    </w:p>
+    <w:p>
+      <w:pPr>
+        <w:pStyle w:val="PlainText"/>
+        <w:rPr>
+          <w:rFonts w:ascii="Courier New" w:hAnsi="Courier New" w:cs="Courier New"/>
+        </w:rPr>
+      </w:pPr>
+      <w:r>
+        <w:rPr>
+          <w:rFonts w:ascii="Courier New" w:hAnsi="Courier New" w:cs="Courier New"/>
+        </w:rPr>
+        <w:t>==</w:t>
+      </w:r>
+    </w:p>
+    <w:p>
+      <w:pPr>
+        <w:pStyle w:val="PlainText"/>
+        <w:rPr>
+          <w:rFonts w:ascii="Courier New" w:hAnsi="Courier New" w:cs="Courier New"/>
+        </w:rPr>
+      </w:pPr>
+    </w:p>
+    <w:p>
+      <w:pPr>
+        <w:pStyle w:val="PlainText"/>
+        <w:rPr>
+          <w:rFonts w:ascii="Courier New" w:hAnsi="Courier New" w:cs="Courier New"/>
+        </w:rPr>
+      </w:pPr>
+    </w:p>
+    <w:p>
+      <w:pPr>
+        <w:pStyle w:val="PlainText"/>
+        <w:rPr>
+          <w:rFonts w:ascii="Courier New" w:hAnsi="Courier New" w:cs="Courier New"/>
+        </w:rPr>
+      </w:pPr>
+    </w:p>
+    <w:p>
+      <w:pPr>
+        <w:pStyle w:val="PlainText"/>
+        <w:rPr>
+          <w:rFonts w:ascii="Courier New" w:hAnsi="Courier New" w:cs="Courier New"/>
+        </w:rPr>
+      </w:pPr>
+      <w:r>
+        <w:rPr>
+          <w:rFonts w:ascii="Courier New" w:hAnsi="Courier New" w:cs="Courier New"/>
+        </w:rPr>
+        <w:t>----------------------- REVIEW 5 ---------------------</w:t>
+      </w:r>
+    </w:p>
+    <w:p>
+      <w:pPr>
+        <w:pStyle w:val="PlainText"/>
+        <w:outlineLvl w:val="0"/>
+        <w:rPr>
+          <w:rFonts w:ascii="Courier New" w:hAnsi="Courier New" w:cs="Courier New"/>
+        </w:rPr>
+      </w:pPr>
+      <w:r>
+        <w:rPr>
+          <w:rFonts w:ascii="Courier New" w:hAnsi="Courier New" w:cs="Courier New"/>
+        </w:rPr>
+        <w:t>SUBMISSION: 4</w:t>
+      </w:r>
+    </w:p>
+    <w:p>
+      <w:pPr>
+        <w:pStyle w:val="PlainText"/>
+        <w:rPr>
+          <w:rFonts w:ascii="Courier New" w:hAnsi="Courier New" w:cs="Courier New"/>
+        </w:rPr>
+      </w:pPr>
+      <w:r>
+        <w:rPr>
+          <w:rFonts w:ascii="Courier New" w:hAnsi="Courier New" w:cs="Courier New"/>
+        </w:rPr>
+        <w:t xml:space="preserve">TITLE: Formal verification of run-to-completion style </w:t>
+      </w:r>
+      <w:proofErr w:type="spellStart"/>
+      <w:r>
+        <w:rPr>
+          <w:rFonts w:ascii="Courier New" w:hAnsi="Courier New" w:cs="Courier New"/>
+        </w:rPr>
+        <w:t>statecharts</w:t>
+      </w:r>
+      <w:proofErr w:type="spellEnd"/>
+      <w:r>
+        <w:rPr>
+          <w:rFonts w:ascii="Courier New" w:hAnsi="Courier New" w:cs="Courier New"/>
+        </w:rPr>
+        <w:t xml:space="preserve"> using Event-B</w:t>
+      </w:r>
+    </w:p>
+    <w:p>
+      <w:pPr>
+        <w:pStyle w:val="PlainText"/>
+        <w:rPr>
+          <w:rFonts w:ascii="Courier New" w:hAnsi="Courier New" w:cs="Courier New"/>
+        </w:rPr>
+      </w:pPr>
+      <w:r>
+        <w:rPr>
+          <w:rFonts w:ascii="Courier New" w:hAnsi="Courier New" w:cs="Courier New"/>
+        </w:rPr>
+        <w:t xml:space="preserve">AUTHORS: Karla Morris, Colin Snook, Thai Son Hoang, Geoffrey C. </w:t>
+      </w:r>
+      <w:proofErr w:type="spellStart"/>
+      <w:r>
+        <w:rPr>
+          <w:rFonts w:ascii="Courier New" w:hAnsi="Courier New" w:cs="Courier New"/>
+        </w:rPr>
+        <w:t>Hulette</w:t>
+      </w:r>
+      <w:proofErr w:type="spellEnd"/>
+      <w:r>
+        <w:rPr>
+          <w:rFonts w:ascii="Courier New" w:hAnsi="Courier New" w:cs="Courier New"/>
+        </w:rPr>
+        <w:t>, Rob Armstrong and Michael Butler</w:t>
+      </w:r>
+    </w:p>
+    <w:p>
+      <w:pPr>
+        <w:pStyle w:val="PlainText"/>
+        <w:rPr>
+          <w:rFonts w:ascii="Courier New" w:hAnsi="Courier New" w:cs="Courier New"/>
+        </w:rPr>
+      </w:pPr>
+    </w:p>
+    <w:p>
+      <w:pPr>
+        <w:pStyle w:val="PlainText"/>
+        <w:rPr>
+          <w:rFonts w:ascii="Courier New" w:hAnsi="Courier New" w:cs="Courier New"/>
+        </w:rPr>
+      </w:pPr>
+      <w:r>
+        <w:rPr>
+          <w:rFonts w:ascii="Courier New" w:hAnsi="Courier New" w:cs="Courier New"/>
+        </w:rPr>
+        <w:t>----------- Overall evaluation -----------</w:t>
+      </w:r>
+    </w:p>
+    <w:p>
+      <w:pPr>
+        <w:pStyle w:val="PlainText"/>
+        <w:rPr>
+          <w:rFonts w:ascii="Courier New" w:hAnsi="Courier New" w:cs="Courier New"/>
+        </w:rPr>
+      </w:pPr>
+      <w:r>
+        <w:rPr>
+          <w:rFonts w:ascii="Courier New" w:hAnsi="Courier New" w:cs="Courier New"/>
+        </w:rPr>
+        <w:t>SCORE: 0 (borderline paper)</w:t>
+      </w:r>
+    </w:p>
+    <w:p>
+      <w:pPr>
+        <w:pStyle w:val="PlainText"/>
+        <w:rPr>
+          <w:rFonts w:ascii="Courier New" w:hAnsi="Courier New" w:cs="Courier New"/>
+        </w:rPr>
+      </w:pPr>
+      <w:r>
+        <w:rPr>
+          <w:rFonts w:ascii="Courier New" w:hAnsi="Courier New" w:cs="Courier New"/>
+        </w:rPr>
+        <w:t>----- TEXT:</w:t>
+      </w:r>
+    </w:p>
+    <w:p>
+      <w:pPr>
+        <w:pStyle w:val="PlainText"/>
+        <w:rPr>
+          <w:rFonts w:ascii="Courier New" w:hAnsi="Courier New" w:cs="Courier New"/>
+        </w:rPr>
+      </w:pPr>
+      <w:r>
+        <w:rPr>
+          <w:rFonts w:ascii="Courier New" w:hAnsi="Courier New" w:cs="Courier New"/>
+        </w:rPr>
+        <w:t xml:space="preserve">The authors propose an approach for verifying the </w:t>
+      </w:r>
+      <w:proofErr w:type="spellStart"/>
+      <w:r>
+        <w:rPr>
+          <w:rFonts w:ascii="Courier New" w:hAnsi="Courier New" w:cs="Courier New"/>
+        </w:rPr>
+        <w:t>ΓÇ£run-to-completion</w:t>
+      </w:r>
+      <w:proofErr w:type="spellEnd"/>
+      <w:r>
+        <w:rPr>
+          <w:rFonts w:ascii="Courier New" w:hAnsi="Courier New" w:cs="Courier New"/>
+        </w:rPr>
+        <w:t xml:space="preserve"> </w:t>
+      </w:r>
+      <w:proofErr w:type="spellStart"/>
+      <w:r>
+        <w:rPr>
+          <w:rFonts w:ascii="Courier New" w:hAnsi="Courier New" w:cs="Courier New"/>
+        </w:rPr>
+        <w:t>styleΓÇ</w:t>
+      </w:r>
+      <w:proofErr w:type="spellEnd"/>
+      <w:r>
+        <w:rPr>
+          <w:rFonts w:ascii="Courier New" w:hAnsi="Courier New" w:cs="Courier New"/>
+        </w:rPr>
+        <w:t xml:space="preserve">¥ </w:t>
+      </w:r>
+      <w:proofErr w:type="spellStart"/>
+      <w:r>
+        <w:rPr>
+          <w:rFonts w:ascii="Courier New" w:hAnsi="Courier New" w:cs="Courier New"/>
+        </w:rPr>
+        <w:t>statecharts</w:t>
+      </w:r>
+      <w:proofErr w:type="spellEnd"/>
+      <w:r>
+        <w:rPr>
+          <w:rFonts w:ascii="Courier New" w:hAnsi="Courier New" w:cs="Courier New"/>
+        </w:rPr>
+        <w:t xml:space="preserve"> using the formal language Event-B.</w:t>
+      </w:r>
+    </w:p>
+    <w:p>
+      <w:pPr>
+        <w:pStyle w:val="PlainText"/>
+        <w:rPr>
+          <w:rFonts w:ascii="Courier New" w:hAnsi="Courier New" w:cs="Courier New"/>
+        </w:rPr>
+      </w:pPr>
+      <w:r>
+        <w:rPr>
+          <w:rFonts w:ascii="Courier New" w:hAnsi="Courier New" w:cs="Courier New"/>
+        </w:rPr>
+        <w:t xml:space="preserve">- The idea of the paper seems interesting. </w:t>
+      </w:r>
+    </w:p>
+    <w:p>
+      <w:pPr>
+        <w:pStyle w:val="PlainText"/>
+        <w:rPr>
+          <w:rFonts w:ascii="Courier New" w:hAnsi="Courier New" w:cs="Courier New"/>
+        </w:rPr>
+      </w:pPr>
+      <w:r>
+        <w:rPr>
+          <w:rFonts w:ascii="Courier New" w:hAnsi="Courier New" w:cs="Courier New"/>
+        </w:rPr>
+        <w:t>- The structure of the paper helps the readers to understand the proposed contributions.</w:t>
+      </w:r>
+    </w:p>
+    <w:p>
+      <w:pPr>
+        <w:pStyle w:val="PlainText"/>
+        <w:rPr>
+          <w:rFonts w:ascii="Courier New" w:hAnsi="Courier New" w:cs="Courier New"/>
+        </w:rPr>
+      </w:pPr>
+      <w:r>
+        <w:rPr>
+          <w:rFonts w:ascii="Courier New" w:hAnsi="Courier New" w:cs="Courier New"/>
+        </w:rPr>
+        <w:t>- The manuscript is appropriate for the workshop</w:t>
+      </w:r>
+    </w:p>
+    <w:p>
+      <w:pPr>
+        <w:pStyle w:val="PlainText"/>
+        <w:rPr>
+          <w:rFonts w:ascii="Courier New" w:hAnsi="Courier New" w:cs="Courier New"/>
+        </w:rPr>
+      </w:pPr>
+    </w:p>
+    <w:p>
+      <w:pPr>
+        <w:pStyle w:val="PlainText"/>
+        <w:rPr>
+          <w:rFonts w:ascii="Courier New" w:hAnsi="Courier New" w:cs="Courier New"/>
+        </w:rPr>
+      </w:pPr>
+      <w:r>
+        <w:rPr>
+          <w:rFonts w:ascii="Courier New" w:hAnsi="Courier New" w:cs="Courier New"/>
+        </w:rPr>
+        <w:t xml:space="preserve">- </w:t>
+      </w:r>
+      <w:r>
+        <w:rPr>
+          <w:rFonts w:ascii="Courier New" w:hAnsi="Courier New" w:cs="Courier New"/>
+          <w:highlight w:val="cyan"/>
+        </w:rPr>
+        <w:t>The paper does not contain a related work section to compare the proposed contributions with existing works</w:t>
+      </w:r>
+      <w:r>
+        <w:rPr>
+          <w:rFonts w:ascii="Courier New" w:hAnsi="Courier New" w:cs="Courier New"/>
+        </w:rPr>
+        <w:t>.</w:t>
+      </w:r>
+    </w:p>
+    <w:p>
+      <w:pPr>
+        <w:pStyle w:val="PlainText"/>
+        <w:rPr>
+          <w:rFonts w:ascii="Courier New" w:hAnsi="Courier New" w:cs="Courier New"/>
+        </w:rPr>
+      </w:pPr>
+      <w:r>
+        <w:rPr>
+          <w:rFonts w:ascii="Courier New" w:hAnsi="Courier New" w:cs="Courier New"/>
+        </w:rPr>
+        <w:t xml:space="preserve">- </w:t>
+      </w:r>
+      <w:r>
+        <w:rPr>
+          <w:rFonts w:ascii="Courier New" w:hAnsi="Courier New" w:cs="Courier New"/>
+          <w:highlight w:val="cyan"/>
+        </w:rPr>
+        <w:t>The paper lacks the formal verification of the transformation rules from the State-Chart to Event-B.</w:t>
+      </w:r>
+    </w:p>
+    <w:p>
+      <w:pPr>
+        <w:pStyle w:val="PlainText"/>
+        <w:rPr>
+          <w:rFonts w:ascii="Courier New" w:hAnsi="Courier New" w:cs="Courier New"/>
+        </w:rPr>
+      </w:pPr>
+      <w:r>
+        <w:rPr>
+          <w:rFonts w:ascii="Courier New" w:hAnsi="Courier New" w:cs="Courier New"/>
+        </w:rPr>
+        <w:t xml:space="preserve">- </w:t>
+      </w:r>
+      <w:r>
+        <w:rPr>
+          <w:rFonts w:ascii="Courier New" w:hAnsi="Courier New" w:cs="Courier New"/>
+          <w:highlight w:val="cyan"/>
+        </w:rPr>
+        <w:t>The paper lacks a description of the implementation of the transformation rules. These transformations can be implemented using model-to-model transformation.</w:t>
+      </w:r>
+    </w:p>
+    <w:p>
+      <w:pPr>
+        <w:pStyle w:val="PlainText"/>
+        <w:rPr>
+          <w:rFonts w:ascii="Courier New" w:hAnsi="Courier New" w:cs="Courier New"/>
+        </w:rPr>
+      </w:pPr>
+      <w:r>
+        <w:rPr>
+          <w:rFonts w:ascii="Courier New" w:hAnsi="Courier New" w:cs="Courier New"/>
+        </w:rPr>
+        <w:t xml:space="preserve">- </w:t>
+      </w:r>
+      <w:r>
+        <w:rPr>
+          <w:rFonts w:ascii="Courier New" w:hAnsi="Courier New" w:cs="Courier New"/>
+          <w:highlight w:val="cyan"/>
+        </w:rPr>
+        <w:t>The future work needs to be extended</w:t>
+      </w:r>
+    </w:p>
+    <w:p>
+      <w:pPr>
+        <w:pStyle w:val="PlainText"/>
+        <w:rPr>
+          <w:rFonts w:ascii="Courier New" w:hAnsi="Courier New" w:cs="Courier New"/>
+        </w:rPr>
+      </w:pPr>
+      <w:r>
+        <w:rPr>
+          <w:rFonts w:ascii="Courier New" w:hAnsi="Courier New" w:cs="Courier New"/>
           <w:highlight w:val="green"/>
         </w:rPr>
-        <w:commentReference w:id="4"/>
-      </w:r>
-      <w:r>
-        <w:rPr>
-          <w:rFonts w:ascii="Courier New" w:hAnsi="Courier New" w:cs="Courier New"/>
-          <w:highlight w:val="green"/>
-        </w:rPr>
-        <w:t>"</w:t>
-      </w:r>
-      <w:proofErr w:type="gramStart"/>
-      <w:r>
-        <w:rPr>
-          <w:rFonts w:ascii="Courier New" w:hAnsi="Courier New" w:cs="Courier New"/>
-          <w:highlight w:val="green"/>
-        </w:rPr>
-        <w:t xml:space="preserve"> ..</w:t>
-      </w:r>
-      <w:proofErr w:type="gramEnd"/>
-      <w:r>
-        <w:rPr>
-          <w:rFonts w:ascii="Courier New" w:hAnsi="Courier New" w:cs="Courier New"/>
-          <w:highlight w:val="green"/>
-        </w:rPr>
-        <w:t xml:space="preserve"> is it in the case studies that they have </w:t>
-      </w:r>
-    </w:p>
-    <w:p>
-      <w:pPr>
-        <w:pStyle w:val="PlainText"/>
-        <w:rPr>
-          <w:rFonts w:ascii="Courier New" w:hAnsi="Courier New" w:cs="Courier New"/>
-        </w:rPr>
-      </w:pPr>
-      <w:r>
-        <w:rPr>
-          <w:rFonts w:ascii="Courier New" w:hAnsi="Courier New" w:cs="Courier New"/>
-          <w:highlight w:val="green"/>
-        </w:rPr>
-        <w:t>validated the approach on?</w:t>
-      </w:r>
-    </w:p>
-    <w:p>
-      <w:pPr>
-        <w:pStyle w:val="PlainText"/>
-        <w:rPr>
-          <w:rFonts w:ascii="Courier New" w:hAnsi="Courier New" w:cs="Courier New"/>
-        </w:rPr>
-      </w:pPr>
-    </w:p>
-    <w:p>
-      <w:pPr>
-        <w:pStyle w:val="PlainText"/>
-        <w:rPr>
-          <w:rFonts w:ascii="Courier New" w:hAnsi="Courier New" w:cs="Courier New"/>
-        </w:rPr>
-      </w:pPr>
-    </w:p>
-    <w:p>
-      <w:pPr>
-        <w:pStyle w:val="PlainText"/>
-        <w:rPr>
-          <w:rFonts w:ascii="Courier New" w:hAnsi="Courier New" w:cs="Courier New"/>
-        </w:rPr>
-      </w:pPr>
-      <w:r>
-        <w:rPr>
-          <w:rFonts w:ascii="Courier New" w:hAnsi="Courier New" w:cs="Courier New"/>
-        </w:rPr>
-        <w:t>4 Description of the Sample Application -</w:t>
-      </w:r>
-    </w:p>
-    <w:p>
-      <w:pPr>
-        <w:pStyle w:val="PlainText"/>
-        <w:rPr>
-          <w:rFonts w:ascii="Courier New" w:hAnsi="Courier New" w:cs="Courier New"/>
-        </w:rPr>
-      </w:pPr>
-    </w:p>
-    <w:p>
-      <w:pPr>
-        <w:pStyle w:val="PlainText"/>
-        <w:rPr>
-          <w:rFonts w:ascii="Courier New" w:hAnsi="Courier New" w:cs="Courier New"/>
-          <w:highlight w:val="cyan"/>
-        </w:rPr>
-      </w:pPr>
-      <w:r>
-        <w:rPr>
-          <w:rFonts w:ascii="Courier New" w:hAnsi="Courier New" w:cs="Courier New"/>
-          <w:highlight w:val="cyan"/>
-        </w:rPr>
-        <w:t>"As part of this design stage we introduce a requirement to constrain drone operation to a battery charge of at least 20% capacity. "</w:t>
-      </w:r>
-    </w:p>
-    <w:p>
-      <w:pPr>
-        <w:pStyle w:val="PlainText"/>
-        <w:rPr>
-          <w:rFonts w:ascii="Courier New" w:hAnsi="Courier New" w:cs="Courier New"/>
-          <w:highlight w:val="cyan"/>
-        </w:rPr>
-      </w:pPr>
-    </w:p>
-    <w:p>
-      <w:pPr>
-        <w:pStyle w:val="PlainText"/>
-        <w:rPr>
-          <w:rFonts w:ascii="Courier New" w:hAnsi="Courier New" w:cs="Courier New"/>
-          <w:highlight w:val="cyan"/>
-        </w:rPr>
-      </w:pPr>
-      <w:r>
-        <w:rPr>
-          <w:rFonts w:ascii="Courier New" w:hAnsi="Courier New" w:cs="Courier New"/>
-          <w:highlight w:val="cyan"/>
-        </w:rPr>
-        <w:t>This additional requirement appears to be a simple strengthening of a guard and so is clearly a type of refinement.</w:t>
-      </w:r>
-    </w:p>
-    <w:p>
-      <w:pPr>
-        <w:pStyle w:val="PlainText"/>
-        <w:rPr>
-          <w:rFonts w:ascii="Courier New" w:hAnsi="Courier New" w:cs="Courier New"/>
-        </w:rPr>
-      </w:pPr>
-      <w:r>
-        <w:rPr>
-          <w:rFonts w:ascii="Courier New" w:hAnsi="Courier New" w:cs="Courier New"/>
-          <w:highlight w:val="cyan"/>
-        </w:rPr>
-        <w:t xml:space="preserve">However, what if new requirements are not of this </w:t>
-      </w:r>
-      <w:commentRangeStart w:id="5"/>
-      <w:r>
-        <w:rPr>
-          <w:rFonts w:ascii="Courier New" w:hAnsi="Courier New" w:cs="Courier New"/>
-          <w:highlight w:val="cyan"/>
-        </w:rPr>
-        <w:t>nature</w:t>
-      </w:r>
-      <w:commentRangeEnd w:id="5"/>
-      <w:r>
-        <w:rPr>
-          <w:rStyle w:val="CommentReference"/>
-          <w:rFonts w:ascii="Trebuchet MS" w:hAnsi="Trebuchet MS"/>
-          <w:highlight w:val="cyan"/>
-        </w:rPr>
-        <w:commentReference w:id="5"/>
-      </w:r>
-      <w:r>
-        <w:rPr>
-          <w:rFonts w:ascii="Courier New" w:hAnsi="Courier New" w:cs="Courier New"/>
-          <w:highlight w:val="cyan"/>
-        </w:rPr>
-        <w:t>?</w:t>
-      </w:r>
-    </w:p>
-    <w:p>
-      <w:pPr>
-        <w:pStyle w:val="PlainText"/>
-        <w:rPr>
-          <w:rFonts w:ascii="Courier New" w:hAnsi="Courier New" w:cs="Courier New"/>
-        </w:rPr>
-      </w:pPr>
-    </w:p>
-    <w:p>
-      <w:pPr>
-        <w:pStyle w:val="PlainText"/>
-        <w:outlineLvl w:val="0"/>
-        <w:rPr>
-          <w:rFonts w:ascii="Courier New" w:hAnsi="Courier New" w:cs="Courier New"/>
-        </w:rPr>
-      </w:pPr>
-      <w:r>
-        <w:rPr>
-          <w:rFonts w:ascii="Courier New" w:hAnsi="Courier New" w:cs="Courier New"/>
-        </w:rPr>
-        <w:t>5 SCXML Translation to Event-B</w:t>
-      </w:r>
-    </w:p>
-    <w:p>
-      <w:pPr>
-        <w:pStyle w:val="PlainText"/>
-        <w:rPr>
-          <w:rFonts w:ascii="Courier New" w:hAnsi="Courier New" w:cs="Courier New"/>
-        </w:rPr>
-      </w:pPr>
-    </w:p>
-    <w:p>
-      <w:pPr>
-        <w:pStyle w:val="PlainText"/>
-        <w:rPr>
-          <w:rFonts w:ascii="Courier New" w:hAnsi="Courier New" w:cs="Courier New"/>
-        </w:rPr>
-      </w:pPr>
-      <w:r>
-        <w:rPr>
-          <w:rFonts w:ascii="Courier New" w:hAnsi="Courier New" w:cs="Courier New"/>
-        </w:rPr>
-        <w:t>It is nice to have an automated tool chain; but this also introduces maintenance issues for the software development process.</w:t>
-      </w:r>
-    </w:p>
-    <w:p>
-      <w:pPr>
-        <w:pStyle w:val="PlainText"/>
-        <w:rPr>
-          <w:rFonts w:ascii="Courier New" w:hAnsi="Courier New" w:cs="Courier New"/>
-        </w:rPr>
-      </w:pPr>
-      <w:commentRangeStart w:id="6"/>
-      <w:r>
-        <w:rPr>
-          <w:rFonts w:ascii="Courier New" w:hAnsi="Courier New" w:cs="Courier New"/>
-          <w:highlight w:val="cyan"/>
-        </w:rPr>
-        <w:t>If</w:t>
-      </w:r>
-      <w:commentRangeEnd w:id="6"/>
-      <w:r>
-        <w:rPr>
-          <w:rStyle w:val="CommentReference"/>
-          <w:rFonts w:ascii="Trebuchet MS" w:hAnsi="Trebuchet MS"/>
-          <w:highlight w:val="cyan"/>
-        </w:rPr>
-        <w:commentReference w:id="6"/>
-      </w:r>
-      <w:r>
-        <w:rPr>
-          <w:rFonts w:ascii="Courier New" w:hAnsi="Courier New" w:cs="Courier New"/>
-          <w:highlight w:val="cyan"/>
-        </w:rPr>
-        <w:t xml:space="preserve"> changes need to be made to requirements or design then which of the 3 models do you work with?</w:t>
-      </w:r>
-    </w:p>
-    <w:p>
-      <w:pPr>
-        <w:pStyle w:val="PlainText"/>
-        <w:rPr>
-          <w:rFonts w:ascii="Courier New" w:hAnsi="Courier New" w:cs="Courier New"/>
-        </w:rPr>
-      </w:pPr>
-      <w:r>
-        <w:rPr>
-          <w:rFonts w:ascii="Courier New" w:hAnsi="Courier New" w:cs="Courier New"/>
-        </w:rPr>
-        <w:t>This is a common issue in MDD.</w:t>
-      </w:r>
-    </w:p>
-    <w:p>
-      <w:pPr>
-        <w:pStyle w:val="PlainText"/>
-        <w:rPr>
-          <w:rFonts w:ascii="Courier New" w:hAnsi="Courier New" w:cs="Courier New"/>
-        </w:rPr>
-      </w:pPr>
-    </w:p>
-    <w:p>
-      <w:pPr>
-        <w:pStyle w:val="PlainText"/>
-        <w:outlineLvl w:val="0"/>
-        <w:rPr>
-          <w:rFonts w:ascii="Courier New" w:hAnsi="Courier New" w:cs="Courier New"/>
-        </w:rPr>
-      </w:pPr>
-      <w:r>
-        <w:rPr>
-          <w:rFonts w:ascii="Courier New" w:hAnsi="Courier New" w:cs="Courier New"/>
-        </w:rPr>
-        <w:t>6 Verification of Safety Properties</w:t>
-      </w:r>
-    </w:p>
-    <w:p>
-      <w:pPr>
-        <w:pStyle w:val="PlainText"/>
-        <w:rPr>
-          <w:rFonts w:ascii="Courier New" w:hAnsi="Courier New" w:cs="Courier New"/>
-        </w:rPr>
-      </w:pPr>
-    </w:p>
-    <w:p>
-      <w:pPr>
-        <w:pStyle w:val="PlainText"/>
-        <w:rPr>
-          <w:rFonts w:ascii="Courier New" w:hAnsi="Courier New" w:cs="Courier New"/>
-        </w:rPr>
-      </w:pPr>
-      <w:r>
-        <w:rPr>
-          <w:rFonts w:ascii="Courier New" w:hAnsi="Courier New" w:cs="Courier New"/>
-        </w:rPr>
-        <w:t>"To ensure that this reaction is not bypassed by the non-determinism that we incorporated to allow for future refinement, we flag it as finalised at refinement level 2. Finalisation means that we cannot strengthen its guards in future refinements as is normally permitted, since its reaction is needed to ensure the invariant is preserved."</w:t>
-      </w:r>
-    </w:p>
-    <w:p>
-      <w:pPr>
-        <w:pStyle w:val="PlainText"/>
-        <w:rPr>
-          <w:rFonts w:ascii="Courier New" w:hAnsi="Courier New" w:cs="Courier New"/>
-        </w:rPr>
-      </w:pPr>
-    </w:p>
-    <w:p>
-      <w:pPr>
-        <w:pStyle w:val="PlainText"/>
-        <w:rPr>
-          <w:rFonts w:ascii="Courier New" w:hAnsi="Courier New" w:cs="Courier New"/>
-        </w:rPr>
-      </w:pPr>
-      <w:r>
-        <w:rPr>
-          <w:rFonts w:ascii="Courier New" w:hAnsi="Courier New" w:cs="Courier New"/>
-          <w:highlight w:val="cyan"/>
-        </w:rPr>
-        <w:t xml:space="preserve">I can see that this works in theory, but does it not introduce </w:t>
-      </w:r>
-      <w:commentRangeStart w:id="7"/>
-      <w:r>
-        <w:rPr>
-          <w:rFonts w:ascii="Courier New" w:hAnsi="Courier New" w:cs="Courier New"/>
-          <w:highlight w:val="cyan"/>
-        </w:rPr>
-        <w:t>unnecessary</w:t>
-      </w:r>
-      <w:commentRangeEnd w:id="7"/>
-      <w:r>
-        <w:rPr>
-          <w:rStyle w:val="CommentReference"/>
-          <w:rFonts w:ascii="Trebuchet MS" w:hAnsi="Trebuchet MS"/>
-          <w:highlight w:val="cyan"/>
-        </w:rPr>
-        <w:commentReference w:id="7"/>
-      </w:r>
-      <w:r>
-        <w:rPr>
-          <w:rFonts w:ascii="Courier New" w:hAnsi="Courier New" w:cs="Courier New"/>
-          <w:highlight w:val="cyan"/>
-        </w:rPr>
-        <w:t xml:space="preserve"> constraints to the development process.</w:t>
-      </w:r>
-    </w:p>
-    <w:p>
-      <w:pPr>
-        <w:pStyle w:val="PlainText"/>
-        <w:rPr>
-          <w:rFonts w:ascii="Courier New" w:hAnsi="Courier New" w:cs="Courier New"/>
-        </w:rPr>
-      </w:pPr>
-    </w:p>
-    <w:p>
-      <w:pPr>
-        <w:pStyle w:val="PlainText"/>
-        <w:outlineLvl w:val="0"/>
-        <w:rPr>
-          <w:rFonts w:ascii="Courier New" w:hAnsi="Courier New" w:cs="Courier New"/>
-        </w:rPr>
-      </w:pPr>
-      <w:r>
-        <w:rPr>
-          <w:rFonts w:ascii="Courier New" w:hAnsi="Courier New" w:cs="Courier New"/>
-        </w:rPr>
-        <w:t>7 Verification of Control Responses</w:t>
-      </w:r>
-    </w:p>
-    <w:p>
-      <w:pPr>
-        <w:pStyle w:val="PlainText"/>
-        <w:rPr>
-          <w:rFonts w:ascii="Courier New" w:hAnsi="Courier New" w:cs="Courier New"/>
-        </w:rPr>
-      </w:pPr>
-    </w:p>
-    <w:p>
-      <w:pPr>
-        <w:pStyle w:val="PlainText"/>
-        <w:rPr>
-          <w:rFonts w:ascii="Courier New" w:hAnsi="Courier New" w:cs="Courier New"/>
-        </w:rPr>
-      </w:pPr>
-      <w:r>
-        <w:rPr>
-          <w:rFonts w:ascii="Courier New" w:hAnsi="Courier New" w:cs="Courier New"/>
-        </w:rPr>
-        <w:t xml:space="preserve">"an assumption of strong fairness is added for all other events in the model" </w:t>
-      </w:r>
-    </w:p>
-    <w:p>
-      <w:pPr>
-        <w:pStyle w:val="PlainText"/>
-        <w:rPr>
-          <w:rFonts w:ascii="Courier New" w:hAnsi="Courier New" w:cs="Courier New"/>
-        </w:rPr>
-      </w:pPr>
-    </w:p>
-    <w:p>
-      <w:pPr>
-        <w:pStyle w:val="PlainText"/>
-        <w:rPr>
-          <w:rFonts w:ascii="Courier New" w:hAnsi="Courier New" w:cs="Courier New"/>
-        </w:rPr>
-      </w:pPr>
-      <w:bookmarkStart w:id="8" w:name="_GoBack"/>
-      <w:bookmarkEnd w:id="8"/>
-      <w:r>
-        <w:rPr>
-          <w:rFonts w:ascii="Courier New" w:hAnsi="Courier New" w:cs="Courier New"/>
-          <w:highlight w:val="green"/>
-        </w:rPr>
-        <w:t xml:space="preserve">is this a </w:t>
-      </w:r>
-      <w:commentRangeStart w:id="9"/>
-      <w:r>
-        <w:rPr>
-          <w:rFonts w:ascii="Courier New" w:hAnsi="Courier New" w:cs="Courier New"/>
-          <w:highlight w:val="green"/>
-        </w:rPr>
-        <w:t xml:space="preserve">reasonable </w:t>
-      </w:r>
-      <w:commentRangeEnd w:id="9"/>
-      <w:r>
-        <w:rPr>
-          <w:rStyle w:val="CommentReference"/>
-          <w:rFonts w:ascii="Trebuchet MS" w:hAnsi="Trebuchet MS"/>
-          <w:highlight w:val="green"/>
-        </w:rPr>
-        <w:commentReference w:id="9"/>
-      </w:r>
-      <w:r>
-        <w:rPr>
-          <w:rFonts w:ascii="Courier New" w:hAnsi="Courier New" w:cs="Courier New"/>
-          <w:highlight w:val="green"/>
-        </w:rPr>
-        <w:t>assumption to make?</w:t>
-      </w:r>
-    </w:p>
-    <w:p>
-      <w:pPr>
-        <w:pStyle w:val="PlainText"/>
-        <w:rPr>
-          <w:rFonts w:ascii="Courier New" w:hAnsi="Courier New" w:cs="Courier New"/>
-        </w:rPr>
-      </w:pPr>
-    </w:p>
-    <w:p>
-      <w:pPr>
-        <w:pStyle w:val="PlainText"/>
-        <w:rPr>
-          <w:rFonts w:ascii="Courier New" w:hAnsi="Courier New" w:cs="Courier New"/>
-        </w:rPr>
-      </w:pPr>
-      <w:r>
-        <w:rPr>
-          <w:rFonts w:ascii="Courier New" w:hAnsi="Courier New" w:cs="Courier New"/>
-        </w:rPr>
-        <w:t>"After making these changes the final form of the LTL property, which ProB was able to exhaustively check and confirm was as follows:</w:t>
-      </w:r>
-    </w:p>
-    <w:p>
-      <w:pPr>
-        <w:pStyle w:val="PlainText"/>
-        <w:rPr>
-          <w:rFonts w:ascii="Courier New" w:hAnsi="Courier New" w:cs="Courier New"/>
-        </w:rPr>
-      </w:pPr>
-      <w:proofErr w:type="gramStart"/>
-      <w:r>
-        <w:rPr>
-          <w:rFonts w:ascii="Courier New" w:hAnsi="Courier New" w:cs="Courier New"/>
-        </w:rPr>
-        <w:t>G(</w:t>
-      </w:r>
-      <w:proofErr w:type="gramEnd"/>
-      <w:r>
-        <w:rPr>
-          <w:rFonts w:ascii="Courier New" w:hAnsi="Courier New" w:cs="Courier New"/>
-        </w:rPr>
-        <w:t>[</w:t>
-      </w:r>
-      <w:proofErr w:type="spellStart"/>
-      <w:r>
-        <w:rPr>
-          <w:rFonts w:ascii="Courier New" w:hAnsi="Courier New" w:cs="Courier New"/>
-        </w:rPr>
-        <w:t>ExternalTriggerEvent</w:t>
-      </w:r>
-      <w:proofErr w:type="spellEnd"/>
-      <w:r>
-        <w:rPr>
-          <w:rFonts w:ascii="Courier New" w:hAnsi="Courier New" w:cs="Courier New"/>
-        </w:rPr>
-        <w:t xml:space="preserve"> </w:t>
-      </w:r>
-      <w:proofErr w:type="spellStart"/>
-      <w:r>
-        <w:rPr>
-          <w:rFonts w:ascii="Courier New" w:hAnsi="Courier New" w:cs="Courier New"/>
-        </w:rPr>
-        <w:t>decreaseCharge</w:t>
-      </w:r>
-      <w:proofErr w:type="spellEnd"/>
-      <w:r>
-        <w:rPr>
-          <w:rFonts w:ascii="Courier New" w:hAnsi="Courier New" w:cs="Courier New"/>
-        </w:rPr>
-        <w:t xml:space="preserve">] </w:t>
-      </w:r>
-      <w:proofErr w:type="spellStart"/>
-      <w:r>
-        <w:rPr>
-          <w:rFonts w:ascii="Courier New" w:hAnsi="Courier New" w:cs="Courier New"/>
-        </w:rPr>
-        <w:t>Γê</w:t>
-      </w:r>
-      <w:proofErr w:type="spellEnd"/>
-      <w:r>
-        <w:rPr>
-          <w:rFonts w:ascii="Courier New" w:hAnsi="Courier New" w:cs="Courier New"/>
-        </w:rPr>
-        <w:t xml:space="preserve">º {BATTERYOK=TRUE </w:t>
-      </w:r>
-      <w:proofErr w:type="spellStart"/>
-      <w:r>
-        <w:rPr>
-          <w:rFonts w:ascii="Courier New" w:hAnsi="Courier New" w:cs="Courier New"/>
-        </w:rPr>
-        <w:t>Γê</w:t>
-      </w:r>
-      <w:proofErr w:type="spellEnd"/>
-      <w:r>
-        <w:rPr>
-          <w:rFonts w:ascii="Courier New" w:hAnsi="Courier New" w:cs="Courier New"/>
-        </w:rPr>
-        <w:t xml:space="preserve">º chargeΓëÑ10 </w:t>
-      </w:r>
-      <w:proofErr w:type="spellStart"/>
-      <w:r>
-        <w:rPr>
-          <w:rFonts w:ascii="Courier New" w:hAnsi="Courier New" w:cs="Courier New"/>
-        </w:rPr>
-        <w:t>Γê</w:t>
-      </w:r>
-      <w:proofErr w:type="spellEnd"/>
-      <w:r>
-        <w:rPr>
-          <w:rFonts w:ascii="Courier New" w:hAnsi="Courier New" w:cs="Courier New"/>
-        </w:rPr>
-        <w:t xml:space="preserve">º </w:t>
-      </w:r>
-      <w:proofErr w:type="spellStart"/>
-      <w:r>
-        <w:rPr>
-          <w:rFonts w:ascii="Courier New" w:hAnsi="Courier New" w:cs="Courier New"/>
-        </w:rPr>
-        <w:t>offΓêê</w:t>
-      </w:r>
-      <w:proofErr w:type="spellEnd"/>
-      <w:r>
-        <w:rPr>
-          <w:rFonts w:ascii="Courier New" w:hAnsi="Courier New" w:cs="Courier New"/>
-        </w:rPr>
-        <w:t xml:space="preserve">/SCXML </w:t>
-      </w:r>
-      <w:proofErr w:type="spellStart"/>
-      <w:r>
-        <w:rPr>
-          <w:rFonts w:ascii="Courier New" w:hAnsi="Courier New" w:cs="Courier New"/>
-        </w:rPr>
-        <w:t>dtΓê¬SCXML</w:t>
-      </w:r>
-      <w:proofErr w:type="spellEnd"/>
-      <w:r>
-        <w:rPr>
-          <w:rFonts w:ascii="Courier New" w:hAnsi="Courier New" w:cs="Courier New"/>
-        </w:rPr>
-        <w:t xml:space="preserve"> </w:t>
-      </w:r>
-      <w:proofErr w:type="spellStart"/>
-      <w:r>
-        <w:rPr>
-          <w:rFonts w:ascii="Courier New" w:hAnsi="Courier New" w:cs="Courier New"/>
-        </w:rPr>
-        <w:t>eq</w:t>
-      </w:r>
-      <w:proofErr w:type="spellEnd"/>
-      <w:r>
-        <w:rPr>
-          <w:rFonts w:ascii="Courier New" w:hAnsi="Courier New" w:cs="Courier New"/>
-        </w:rPr>
-        <w:t xml:space="preserve">} </w:t>
-      </w:r>
-      <w:proofErr w:type="spellStart"/>
-      <w:r>
-        <w:rPr>
-          <w:rFonts w:ascii="Courier New" w:hAnsi="Courier New" w:cs="Courier New"/>
-        </w:rPr>
-        <w:t>ΓçÆ</w:t>
-      </w:r>
-      <w:proofErr w:type="spellEnd"/>
-      <w:r>
-        <w:rPr>
-          <w:rFonts w:ascii="Courier New" w:hAnsi="Courier New" w:cs="Courier New"/>
-        </w:rPr>
-        <w:t xml:space="preserve"> F {charge &lt; old(charge)}) ."</w:t>
-      </w:r>
-    </w:p>
-    <w:p>
-      <w:pPr>
-        <w:pStyle w:val="PlainText"/>
-        <w:rPr>
-          <w:rFonts w:ascii="Courier New" w:hAnsi="Courier New" w:cs="Courier New"/>
-        </w:rPr>
-      </w:pPr>
-    </w:p>
-    <w:p>
-      <w:pPr>
-        <w:pStyle w:val="PlainText"/>
-        <w:rPr>
-          <w:rFonts w:ascii="Courier New" w:hAnsi="Courier New" w:cs="Courier New"/>
-          <w:highlight w:val="yellow"/>
-        </w:rPr>
-      </w:pPr>
-      <w:r>
-        <w:rPr>
-          <w:rFonts w:ascii="Courier New" w:hAnsi="Courier New" w:cs="Courier New"/>
-          <w:highlight w:val="yellow"/>
-        </w:rPr>
-        <w:t>But this is not the same as the original requirement -</w:t>
-      </w:r>
-    </w:p>
-    <w:p>
-      <w:pPr>
-        <w:pStyle w:val="PlainText"/>
-        <w:rPr>
-          <w:rFonts w:ascii="Courier New" w:hAnsi="Courier New" w:cs="Courier New"/>
-          <w:highlight w:val="yellow"/>
-        </w:rPr>
-      </w:pPr>
-      <w:r>
-        <w:rPr>
-          <w:rFonts w:ascii="Courier New" w:hAnsi="Courier New" w:cs="Courier New"/>
-          <w:highlight w:val="yellow"/>
-        </w:rPr>
-        <w:t>"</w:t>
-      </w:r>
-    </w:p>
-    <w:p>
-      <w:pPr>
-        <w:pStyle w:val="PlainText"/>
-        <w:outlineLvl w:val="0"/>
-        <w:rPr>
-          <w:rFonts w:ascii="Courier New" w:hAnsi="Courier New" w:cs="Courier New"/>
-          <w:highlight w:val="yellow"/>
-        </w:rPr>
-      </w:pPr>
-      <w:r>
-        <w:rPr>
-          <w:rFonts w:ascii="Courier New" w:hAnsi="Courier New" w:cs="Courier New"/>
-          <w:highlight w:val="yellow"/>
-        </w:rPr>
-        <w:t>G ([</w:t>
-      </w:r>
-      <w:proofErr w:type="spellStart"/>
-      <w:r>
-        <w:rPr>
-          <w:rFonts w:ascii="Courier New" w:hAnsi="Courier New" w:cs="Courier New"/>
-          <w:highlight w:val="yellow"/>
-        </w:rPr>
-        <w:t>ExternalTriggerEvent</w:t>
-      </w:r>
-      <w:proofErr w:type="spellEnd"/>
-      <w:r>
-        <w:rPr>
-          <w:rFonts w:ascii="Courier New" w:hAnsi="Courier New" w:cs="Courier New"/>
-          <w:highlight w:val="yellow"/>
-        </w:rPr>
-        <w:t xml:space="preserve"> </w:t>
-      </w:r>
-      <w:proofErr w:type="spellStart"/>
-      <w:r>
-        <w:rPr>
-          <w:rFonts w:ascii="Courier New" w:hAnsi="Courier New" w:cs="Courier New"/>
-          <w:highlight w:val="yellow"/>
-        </w:rPr>
-        <w:t>decreaseCharge</w:t>
-      </w:r>
-      <w:proofErr w:type="spellEnd"/>
-      <w:r>
-        <w:rPr>
-          <w:rFonts w:ascii="Courier New" w:hAnsi="Courier New" w:cs="Courier New"/>
-          <w:highlight w:val="yellow"/>
-        </w:rPr>
-        <w:t xml:space="preserve">] </w:t>
-      </w:r>
-      <w:proofErr w:type="spellStart"/>
-      <w:r>
-        <w:rPr>
-          <w:rFonts w:ascii="Courier New" w:hAnsi="Courier New" w:cs="Courier New"/>
-          <w:highlight w:val="yellow"/>
-        </w:rPr>
-        <w:t>ΓçÆ</w:t>
-      </w:r>
-      <w:proofErr w:type="spellEnd"/>
-      <w:r>
-        <w:rPr>
-          <w:rFonts w:ascii="Courier New" w:hAnsi="Courier New" w:cs="Courier New"/>
-          <w:highlight w:val="yellow"/>
-        </w:rPr>
-        <w:t xml:space="preserve"> F {charge &lt; old(charge)}</w:t>
-      </w:r>
-      <w:proofErr w:type="gramStart"/>
-      <w:r>
-        <w:rPr>
-          <w:rFonts w:ascii="Courier New" w:hAnsi="Courier New" w:cs="Courier New"/>
-          <w:highlight w:val="yellow"/>
-        </w:rPr>
-        <w:t>) .</w:t>
-      </w:r>
-      <w:proofErr w:type="gramEnd"/>
-      <w:r>
-        <w:rPr>
-          <w:rFonts w:ascii="Courier New" w:hAnsi="Courier New" w:cs="Courier New"/>
-          <w:highlight w:val="yellow"/>
-        </w:rPr>
-        <w:t>"</w:t>
-      </w:r>
-    </w:p>
-    <w:p>
-      <w:pPr>
-        <w:pStyle w:val="PlainText"/>
-        <w:rPr>
-          <w:rFonts w:ascii="Courier New" w:hAnsi="Courier New" w:cs="Courier New"/>
-          <w:highlight w:val="yellow"/>
-        </w:rPr>
-      </w:pPr>
-    </w:p>
-    <w:p>
-      <w:pPr>
-        <w:pStyle w:val="PlainText"/>
-        <w:rPr>
-          <w:rFonts w:ascii="Courier New" w:hAnsi="Courier New" w:cs="Courier New"/>
-        </w:rPr>
-      </w:pPr>
-      <w:r>
-        <w:rPr>
-          <w:rFonts w:ascii="Courier New" w:hAnsi="Courier New" w:cs="Courier New"/>
-          <w:highlight w:val="yellow"/>
-        </w:rPr>
-        <w:t xml:space="preserve">Does this mean the original requirement </w:t>
-      </w:r>
-      <w:proofErr w:type="gramStart"/>
-      <w:r>
-        <w:rPr>
-          <w:rFonts w:ascii="Courier New" w:hAnsi="Courier New" w:cs="Courier New"/>
-          <w:highlight w:val="yellow"/>
-        </w:rPr>
-        <w:t>was</w:t>
-      </w:r>
-      <w:proofErr w:type="gramEnd"/>
-      <w:r>
-        <w:rPr>
-          <w:rFonts w:ascii="Courier New" w:hAnsi="Courier New" w:cs="Courier New"/>
-          <w:highlight w:val="yellow"/>
-        </w:rPr>
-        <w:t xml:space="preserve"> not right? Was it not well specified? This needs </w:t>
-      </w:r>
-      <w:commentRangeStart w:id="10"/>
-      <w:r>
-        <w:rPr>
-          <w:rFonts w:ascii="Courier New" w:hAnsi="Courier New" w:cs="Courier New"/>
-          <w:highlight w:val="yellow"/>
-        </w:rPr>
-        <w:t xml:space="preserve">further </w:t>
-      </w:r>
-      <w:commentRangeEnd w:id="10"/>
-      <w:r>
-        <w:rPr>
-          <w:rStyle w:val="CommentReference"/>
-          <w:rFonts w:ascii="Trebuchet MS" w:hAnsi="Trebuchet MS"/>
-        </w:rPr>
-        <w:commentReference w:id="10"/>
-      </w:r>
-      <w:r>
-        <w:rPr>
-          <w:rFonts w:ascii="Courier New" w:hAnsi="Courier New" w:cs="Courier New"/>
-          <w:highlight w:val="yellow"/>
-        </w:rPr>
-        <w:t>discussion.</w:t>
-      </w:r>
-    </w:p>
-    <w:p>
-      <w:pPr>
-        <w:pStyle w:val="PlainText"/>
-        <w:rPr>
-          <w:rFonts w:ascii="Courier New" w:hAnsi="Courier New" w:cs="Courier New"/>
-        </w:rPr>
-      </w:pPr>
-      <w:r>
-        <w:rPr>
-          <w:rFonts w:ascii="Courier New" w:hAnsi="Courier New" w:cs="Courier New"/>
-        </w:rPr>
-        <w:t>==</w:t>
-      </w:r>
-    </w:p>
-    <w:p>
-      <w:pPr>
-        <w:pStyle w:val="PlainText"/>
-        <w:rPr>
-          <w:rFonts w:ascii="Courier New" w:hAnsi="Courier New" w:cs="Courier New"/>
-        </w:rPr>
-      </w:pPr>
-    </w:p>
-    <w:p>
-      <w:pPr>
-        <w:pStyle w:val="PlainText"/>
-        <w:rPr>
-          <w:rFonts w:ascii="Courier New" w:hAnsi="Courier New" w:cs="Courier New"/>
-        </w:rPr>
-      </w:pPr>
-    </w:p>
-    <w:p>
-      <w:pPr>
-        <w:pStyle w:val="PlainText"/>
-        <w:rPr>
-          <w:rFonts w:ascii="Courier New" w:hAnsi="Courier New" w:cs="Courier New"/>
-        </w:rPr>
-      </w:pPr>
-    </w:p>
-    <w:p>
-      <w:pPr>
-        <w:pStyle w:val="PlainText"/>
-        <w:rPr>
-          <w:rFonts w:ascii="Courier New" w:hAnsi="Courier New" w:cs="Courier New"/>
-        </w:rPr>
-      </w:pPr>
-      <w:r>
-        <w:rPr>
-          <w:rFonts w:ascii="Courier New" w:hAnsi="Courier New" w:cs="Courier New"/>
-        </w:rPr>
-        <w:t>----------------------- REVIEW 5 ---------------------</w:t>
-      </w:r>
-    </w:p>
-    <w:p>
-      <w:pPr>
-        <w:pStyle w:val="PlainText"/>
-        <w:outlineLvl w:val="0"/>
-        <w:rPr>
-          <w:rFonts w:ascii="Courier New" w:hAnsi="Courier New" w:cs="Courier New"/>
-        </w:rPr>
-      </w:pPr>
-      <w:r>
-        <w:rPr>
-          <w:rFonts w:ascii="Courier New" w:hAnsi="Courier New" w:cs="Courier New"/>
-        </w:rPr>
-        <w:t>SUBMISSION: 4</w:t>
-      </w:r>
-    </w:p>
-    <w:p>
-      <w:pPr>
-        <w:pStyle w:val="PlainText"/>
-        <w:rPr>
-          <w:rFonts w:ascii="Courier New" w:hAnsi="Courier New" w:cs="Courier New"/>
-        </w:rPr>
-      </w:pPr>
-      <w:r>
-        <w:rPr>
-          <w:rFonts w:ascii="Courier New" w:hAnsi="Courier New" w:cs="Courier New"/>
-        </w:rPr>
-        <w:t xml:space="preserve">TITLE: Formal verification of run-to-completion style </w:t>
-      </w:r>
-      <w:proofErr w:type="spellStart"/>
-      <w:r>
-        <w:rPr>
-          <w:rFonts w:ascii="Courier New" w:hAnsi="Courier New" w:cs="Courier New"/>
-        </w:rPr>
-        <w:t>statecharts</w:t>
-      </w:r>
-      <w:proofErr w:type="spellEnd"/>
-      <w:r>
-        <w:rPr>
-          <w:rFonts w:ascii="Courier New" w:hAnsi="Courier New" w:cs="Courier New"/>
-        </w:rPr>
-        <w:t xml:space="preserve"> using Event-B</w:t>
-      </w:r>
-    </w:p>
-    <w:p>
-      <w:pPr>
-        <w:pStyle w:val="PlainText"/>
-        <w:rPr>
-          <w:rFonts w:ascii="Courier New" w:hAnsi="Courier New" w:cs="Courier New"/>
-        </w:rPr>
-      </w:pPr>
-      <w:r>
-        <w:rPr>
-          <w:rFonts w:ascii="Courier New" w:hAnsi="Courier New" w:cs="Courier New"/>
-        </w:rPr>
-        <w:t xml:space="preserve">AUTHORS: Karla Morris, Colin Snook, Thai Son Hoang, Geoffrey C. </w:t>
-      </w:r>
-      <w:proofErr w:type="spellStart"/>
-      <w:r>
-        <w:rPr>
-          <w:rFonts w:ascii="Courier New" w:hAnsi="Courier New" w:cs="Courier New"/>
-        </w:rPr>
-        <w:t>Hulette</w:t>
-      </w:r>
-      <w:proofErr w:type="spellEnd"/>
-      <w:r>
-        <w:rPr>
-          <w:rFonts w:ascii="Courier New" w:hAnsi="Courier New" w:cs="Courier New"/>
-        </w:rPr>
-        <w:t>, Rob Armstrong and Michael Butler</w:t>
-      </w:r>
-    </w:p>
-    <w:p>
-      <w:pPr>
-        <w:pStyle w:val="PlainText"/>
-        <w:rPr>
-          <w:rFonts w:ascii="Courier New" w:hAnsi="Courier New" w:cs="Courier New"/>
-        </w:rPr>
-      </w:pPr>
-    </w:p>
-    <w:p>
-      <w:pPr>
-        <w:pStyle w:val="PlainText"/>
-        <w:rPr>
-          <w:rFonts w:ascii="Courier New" w:hAnsi="Courier New" w:cs="Courier New"/>
-        </w:rPr>
-      </w:pPr>
-      <w:r>
-        <w:rPr>
-          <w:rFonts w:ascii="Courier New" w:hAnsi="Courier New" w:cs="Courier New"/>
-        </w:rPr>
-        <w:t>----------- Overall evaluation -----------</w:t>
-      </w:r>
-    </w:p>
-    <w:p>
-      <w:pPr>
-        <w:pStyle w:val="PlainText"/>
-        <w:rPr>
-          <w:rFonts w:ascii="Courier New" w:hAnsi="Courier New" w:cs="Courier New"/>
-        </w:rPr>
-      </w:pPr>
-      <w:r>
-        <w:rPr>
-          <w:rFonts w:ascii="Courier New" w:hAnsi="Courier New" w:cs="Courier New"/>
-        </w:rPr>
-        <w:t>SCORE: 0 (borderline paper)</w:t>
-      </w:r>
-    </w:p>
-    <w:p>
-      <w:pPr>
-        <w:pStyle w:val="PlainText"/>
-        <w:rPr>
-          <w:rFonts w:ascii="Courier New" w:hAnsi="Courier New" w:cs="Courier New"/>
-        </w:rPr>
-      </w:pPr>
-      <w:r>
-        <w:rPr>
-          <w:rFonts w:ascii="Courier New" w:hAnsi="Courier New" w:cs="Courier New"/>
-        </w:rPr>
-        <w:t>----- TEXT:</w:t>
-      </w:r>
-    </w:p>
-    <w:p>
-      <w:pPr>
-        <w:pStyle w:val="PlainText"/>
-        <w:rPr>
-          <w:rFonts w:ascii="Courier New" w:hAnsi="Courier New" w:cs="Courier New"/>
-        </w:rPr>
-      </w:pPr>
-      <w:r>
-        <w:rPr>
-          <w:rFonts w:ascii="Courier New" w:hAnsi="Courier New" w:cs="Courier New"/>
-        </w:rPr>
-        <w:t xml:space="preserve">The authors propose an approach for verifying the </w:t>
-      </w:r>
-      <w:proofErr w:type="spellStart"/>
-      <w:r>
-        <w:rPr>
-          <w:rFonts w:ascii="Courier New" w:hAnsi="Courier New" w:cs="Courier New"/>
-        </w:rPr>
-        <w:t>ΓÇ£run-to-completion</w:t>
-      </w:r>
-      <w:proofErr w:type="spellEnd"/>
-      <w:r>
-        <w:rPr>
-          <w:rFonts w:ascii="Courier New" w:hAnsi="Courier New" w:cs="Courier New"/>
-        </w:rPr>
-        <w:t xml:space="preserve"> </w:t>
-      </w:r>
-      <w:proofErr w:type="spellStart"/>
-      <w:r>
-        <w:rPr>
-          <w:rFonts w:ascii="Courier New" w:hAnsi="Courier New" w:cs="Courier New"/>
-        </w:rPr>
-        <w:t>styleΓÇ</w:t>
-      </w:r>
-      <w:proofErr w:type="spellEnd"/>
-      <w:r>
-        <w:rPr>
-          <w:rFonts w:ascii="Courier New" w:hAnsi="Courier New" w:cs="Courier New"/>
-        </w:rPr>
-        <w:t xml:space="preserve">¥ </w:t>
-      </w:r>
-      <w:proofErr w:type="spellStart"/>
-      <w:r>
-        <w:rPr>
-          <w:rFonts w:ascii="Courier New" w:hAnsi="Courier New" w:cs="Courier New"/>
-        </w:rPr>
-        <w:t>statecharts</w:t>
-      </w:r>
-      <w:proofErr w:type="spellEnd"/>
-      <w:r>
-        <w:rPr>
-          <w:rFonts w:ascii="Courier New" w:hAnsi="Courier New" w:cs="Courier New"/>
-        </w:rPr>
-        <w:t xml:space="preserve"> using the formal language Event-B.</w:t>
-      </w:r>
-    </w:p>
-    <w:p>
-      <w:pPr>
-        <w:pStyle w:val="PlainText"/>
-        <w:rPr>
-          <w:rFonts w:ascii="Courier New" w:hAnsi="Courier New" w:cs="Courier New"/>
-        </w:rPr>
-      </w:pPr>
-      <w:r>
-        <w:rPr>
-          <w:rFonts w:ascii="Courier New" w:hAnsi="Courier New" w:cs="Courier New"/>
-        </w:rPr>
-        <w:t xml:space="preserve">- The idea of the paper seems interesting. </w:t>
-      </w:r>
-    </w:p>
-    <w:p>
-      <w:pPr>
-        <w:pStyle w:val="PlainText"/>
-        <w:rPr>
-          <w:rFonts w:ascii="Courier New" w:hAnsi="Courier New" w:cs="Courier New"/>
-        </w:rPr>
-      </w:pPr>
-      <w:r>
-        <w:rPr>
-          <w:rFonts w:ascii="Courier New" w:hAnsi="Courier New" w:cs="Courier New"/>
-        </w:rPr>
-        <w:t>- The structure of the paper helps the readers to understand the proposed contributions.</w:t>
-      </w:r>
-    </w:p>
-    <w:p>
-      <w:pPr>
-        <w:pStyle w:val="PlainText"/>
-        <w:rPr>
-          <w:rFonts w:ascii="Courier New" w:hAnsi="Courier New" w:cs="Courier New"/>
-        </w:rPr>
-      </w:pPr>
-      <w:r>
-        <w:rPr>
-          <w:rFonts w:ascii="Courier New" w:hAnsi="Courier New" w:cs="Courier New"/>
-        </w:rPr>
-        <w:t>- The manuscript is appropriate for the workshop</w:t>
-      </w:r>
-    </w:p>
-    <w:p>
-      <w:pPr>
-        <w:pStyle w:val="PlainText"/>
-        <w:rPr>
-          <w:rFonts w:ascii="Courier New" w:hAnsi="Courier New" w:cs="Courier New"/>
-        </w:rPr>
-      </w:pPr>
-    </w:p>
-    <w:p>
-      <w:pPr>
-        <w:pStyle w:val="PlainText"/>
-        <w:rPr>
-          <w:rFonts w:ascii="Courier New" w:hAnsi="Courier New" w:cs="Courier New"/>
-        </w:rPr>
-      </w:pPr>
-      <w:r>
-        <w:rPr>
-          <w:rFonts w:ascii="Courier New" w:hAnsi="Courier New" w:cs="Courier New"/>
-        </w:rPr>
-        <w:t xml:space="preserve">- </w:t>
-      </w:r>
-      <w:r>
-        <w:rPr>
-          <w:rFonts w:ascii="Courier New" w:hAnsi="Courier New" w:cs="Courier New"/>
-          <w:highlight w:val="cyan"/>
-        </w:rPr>
-        <w:t>The paper does not contain a related work section to compare the proposed contributions with existing works</w:t>
-      </w:r>
-      <w:r>
-        <w:rPr>
-          <w:rFonts w:ascii="Courier New" w:hAnsi="Courier New" w:cs="Courier New"/>
-        </w:rPr>
-        <w:t>.</w:t>
-      </w:r>
-    </w:p>
-    <w:p>
-      <w:pPr>
-        <w:pStyle w:val="PlainText"/>
-        <w:rPr>
-          <w:rFonts w:ascii="Courier New" w:hAnsi="Courier New" w:cs="Courier New"/>
-        </w:rPr>
-      </w:pPr>
-      <w:r>
-        <w:rPr>
-          <w:rFonts w:ascii="Courier New" w:hAnsi="Courier New" w:cs="Courier New"/>
-        </w:rPr>
-        <w:t xml:space="preserve">- </w:t>
-      </w:r>
-      <w:r>
-        <w:rPr>
-          <w:rFonts w:ascii="Courier New" w:hAnsi="Courier New" w:cs="Courier New"/>
-          <w:highlight w:val="cyan"/>
-        </w:rPr>
-        <w:t>The paper lacks the formal verification of the transformation rules from the State-Chart to Event-B.</w:t>
-      </w:r>
-    </w:p>
-    <w:p>
-      <w:pPr>
-        <w:pStyle w:val="PlainText"/>
-        <w:rPr>
-          <w:rFonts w:ascii="Courier New" w:hAnsi="Courier New" w:cs="Courier New"/>
-        </w:rPr>
-      </w:pPr>
-      <w:r>
-        <w:rPr>
-          <w:rFonts w:ascii="Courier New" w:hAnsi="Courier New" w:cs="Courier New"/>
-        </w:rPr>
-        <w:t xml:space="preserve">- </w:t>
-      </w:r>
-      <w:r>
-        <w:rPr>
-          <w:rFonts w:ascii="Courier New" w:hAnsi="Courier New" w:cs="Courier New"/>
-          <w:highlight w:val="cyan"/>
-        </w:rPr>
-        <w:t>The paper lacks a description of the implementation of the transformation rules. These transformations can be implemented using model-to-model transformation.</w:t>
-      </w:r>
-    </w:p>
-    <w:p>
-      <w:pPr>
-        <w:pStyle w:val="PlainText"/>
-        <w:rPr>
-          <w:rFonts w:ascii="Courier New" w:hAnsi="Courier New" w:cs="Courier New"/>
-        </w:rPr>
-      </w:pPr>
-      <w:r>
-        <w:rPr>
-          <w:rFonts w:ascii="Courier New" w:hAnsi="Courier New" w:cs="Courier New"/>
-        </w:rPr>
-        <w:t xml:space="preserve">- </w:t>
-      </w:r>
-      <w:r>
-        <w:rPr>
-          <w:rFonts w:ascii="Courier New" w:hAnsi="Courier New" w:cs="Courier New"/>
-          <w:highlight w:val="cyan"/>
-        </w:rPr>
-        <w:t>The future work needs to be extended</w:t>
-      </w:r>
-    </w:p>
-    <w:p>
-      <w:pPr>
-        <w:pStyle w:val="PlainText"/>
-        <w:rPr>
-          <w:rFonts w:ascii="Courier New" w:hAnsi="Courier New" w:cs="Courier New"/>
-        </w:rPr>
-      </w:pPr>
-      <w:r>
-        <w:rPr>
-          <w:rFonts w:ascii="Courier New" w:hAnsi="Courier New" w:cs="Courier New"/>
-        </w:rPr>
-        <w:t xml:space="preserve">- </w:t>
-      </w:r>
-      <w:r>
-        <w:rPr>
-          <w:rFonts w:ascii="Courier New" w:hAnsi="Courier New" w:cs="Courier New"/>
-          <w:highlight w:val="yellow"/>
-        </w:rPr>
-        <w:t>The link at the conclusion section is wrong</w:t>
-      </w:r>
-      <w:r>
-        <w:rPr>
-          <w:rFonts w:ascii="Courier New" w:hAnsi="Courier New" w:cs="Courier New"/>
-        </w:rPr>
-        <w:t>.</w:t>
-      </w:r>
-    </w:p>
-    <w:p>
-      <w:pPr>
-        <w:pStyle w:val="PlainText"/>
-        <w:rPr>
-          <w:rFonts w:ascii="Courier New" w:hAnsi="Courier New" w:cs="Courier New"/>
-        </w:rPr>
-      </w:pPr>
-      <w:r>
-        <w:rPr>
-          <w:rFonts w:ascii="Courier New" w:hAnsi="Courier New" w:cs="Courier New"/>
-        </w:rPr>
-        <w:t xml:space="preserve">- </w:t>
-      </w:r>
-      <w:r>
-        <w:rPr>
-          <w:rFonts w:ascii="Courier New" w:hAnsi="Courier New" w:cs="Courier New"/>
-          <w:highlight w:val="yellow"/>
-        </w:rPr>
-        <w:t>The references need to be accurate and complete</w:t>
+        <w:t>- The link at the conclusion section is wrong.</w:t>
+      </w:r>
+    </w:p>
+    <w:p>
+      <w:pPr>
+        <w:pStyle w:val="PlainText"/>
+        <w:rPr>
+          <w:rFonts w:ascii="Courier New" w:hAnsi="Courier New" w:cs="Courier New"/>
+        </w:rPr>
+      </w:pPr>
+      <w:r>
+        <w:rPr>
+          <w:rFonts w:ascii="Courier New" w:hAnsi="Courier New" w:cs="Courier New"/>
+          <w:highlight w:val="red"/>
+        </w:rPr>
+        <w:t>- The references need to be</w:t>
+      </w:r>
+      <w:bookmarkStart w:id="11" w:name="_GoBack"/>
+      <w:bookmarkEnd w:id="11"/>
+      <w:r>
+        <w:rPr>
+          <w:rFonts w:ascii="Courier New" w:hAnsi="Courier New" w:cs="Courier New"/>
+          <w:highlight w:val="red"/>
+        </w:rPr>
+        <w:t xml:space="preserve"> accurate and complete</w:t>
       </w:r>
     </w:p>
     <w:sectPr>
@@ -3294,7 +3301,7 @@
 
 <file path=word/comments.xml><?xml version="1.0" encoding="utf-8"?>
 <w:comments xmlns:wpc="http://schemas.microsoft.com/office/word/2010/wordprocessingCanvas" xmlns:mo="http://schemas.microsoft.com/office/mac/office/2008/main" xmlns:mc="http://schemas.openxmlformats.org/markup-compatibility/2006" xmlns:mv="urn:schemas-microsoft-com:mac:vml" xmlns:o="urn:schemas-microsoft-com:office:office" xmlns:r="http://schemas.openxmlformats.org/officeDocument/2006/relationships" xmlns:m="http://schemas.openxmlformats.org/officeDocument/2006/math" xmlns:v="urn:schemas-microsoft-com:vml" xmlns:wp14="http://schemas.microsoft.com/office/word/2010/wordprocessingDrawing" xmlns:wp="http://schemas.openxmlformats.org/drawingml/2006/wordprocessingDrawing" xmlns:w10="urn:schemas-microsoft-com:office:word" xmlns:w="http://schemas.openxmlformats.org/wordprocessingml/2006/main" xmlns:w14="http://schemas.microsoft.com/office/word/2010/wordml" xmlns:w15="http://schemas.microsoft.com/office/word/2012/wordml" xmlns:wpg="http://schemas.microsoft.com/office/word/2010/wordprocessingGroup" xmlns:wpi="http://schemas.microsoft.com/office/word/2010/wordprocessingInk" xmlns:wne="http://schemas.microsoft.com/office/word/2006/wordml" xmlns:wps="http://schemas.microsoft.com/office/word/2010/wordprocessingShape" mc:Ignorable="w14 w15 wp14">
-  <w:comment w:id="0" w:author="Colin Snook" w:date="2020-07-10T15:03:00Z" w:initials="cfs">
+  <w:comment w:id="0" w:author="Colin Snook" w:date="2020-07-16T16:25:00Z" w:initials="cfs">
     <w:p>
       <w:pPr>
         <w:pStyle w:val="CommentText"/>
@@ -3306,11 +3313,11 @@
         <w:annotationRef/>
       </w:r>
       <w:r>
-        <w:t>Maybe not move but make clearer</w:t>
+        <w:t>Karla</w:t>
       </w:r>
     </w:p>
   </w:comment>
-  <w:comment w:id="1" w:author="Colin Snook" w:date="2020-07-10T10:43:00Z" w:initials="cfs">
+  <w:comment w:id="1" w:author="Colin Snook" w:date="2020-07-10T15:03:00Z" w:initials="cfs">
     <w:p>
       <w:pPr>
         <w:pStyle w:val="CommentText"/>
@@ -3322,11 +3329,30 @@
         <w:annotationRef/>
       </w:r>
       <w:r>
+        <w:t xml:space="preserve">Son - </w:t>
+      </w:r>
+      <w:r>
+        <w:t>not move but make clearer</w:t>
+      </w:r>
+    </w:p>
+  </w:comment>
+  <w:comment w:id="2" w:author="Colin Snook" w:date="2020-07-10T10:43:00Z" w:initials="cfs">
+    <w:p>
+      <w:pPr>
+        <w:pStyle w:val="CommentText"/>
+      </w:pPr>
+      <w:r>
+        <w:rPr>
+          <w:rStyle w:val="CommentReference"/>
+        </w:rPr>
+        <w:annotationRef/>
+      </w:r>
+      <w:r>
         <w:t>In the DOI</w:t>
       </w:r>
     </w:p>
   </w:comment>
-  <w:comment w:id="2" w:author="Colin Snook" w:date="2020-07-10T10:45:00Z" w:initials="cfs">
+  <w:comment w:id="3" w:author="Colin Snook" w:date="2020-07-10T10:45:00Z" w:initials="cfs">
     <w:p>
       <w:pPr>
         <w:pStyle w:val="CommentText"/>
@@ -3338,10 +3364,27 @@
         <w:annotationRef/>
       </w:r>
       <w:r>
-        <w:t xml:space="preserve">I guess so but this is a problem of R2C – we </w:t>
+        <w:t xml:space="preserve">Colin - </w:t>
+      </w:r>
+      <w:r>
+        <w:t xml:space="preserve">I guess so but this is a problem of R2C – </w:t>
+      </w:r>
+      <w:r>
+        <w:t xml:space="preserve">say we can use the LTL with model </w:t>
       </w:r>
       <w:proofErr w:type="gramStart"/>
       <w:r>
+        <w:t>checker..</w:t>
+      </w:r>
+      <w:proofErr w:type="gramEnd"/>
+      <w:r>
+        <w:t xml:space="preserve"> in future </w:t>
+      </w:r>
+      <w:r>
+        <w:t xml:space="preserve">we </w:t>
+      </w:r>
+      <w:proofErr w:type="gramStart"/>
+      <w:r>
         <w:t>could  investigate</w:t>
       </w:r>
       <w:proofErr w:type="gramEnd"/>
@@ -3349,17 +3392,23 @@
         <w:t xml:space="preserve"> </w:t>
       </w:r>
       <w:r>
-        <w:t xml:space="preserve">detecting </w:t>
-      </w:r>
-      <w:r>
-        <w:t>it maybe</w:t>
+        <w:t>using theorem prover</w:t>
+      </w:r>
+      <w:r>
+        <w:t xml:space="preserve"> for checking liveness in general</w:t>
       </w:r>
       <w:r>
         <w:t>?</w:t>
       </w:r>
+      <w:r>
+        <w:t xml:space="preserve"> </w:t>
+      </w:r>
+      <w:r>
+        <w:t>Cite Sons paper.</w:t>
+      </w:r>
     </w:p>
   </w:comment>
-  <w:comment w:id="3" w:author="Colin Snook" w:date="2020-07-10T10:46:00Z" w:initials="cfs">
+  <w:comment w:id="4" w:author="Colin Snook" w:date="2020-07-10T10:46:00Z" w:initials="cfs">
     <w:p>
       <w:pPr>
         <w:pStyle w:val="CommentText"/>
@@ -3370,17 +3419,12 @@
         </w:rPr>
         <w:annotationRef/>
       </w:r>
-      <w:proofErr w:type="gramStart"/>
-      <w:r>
-        <w:t>Check..</w:t>
-      </w:r>
-      <w:proofErr w:type="gramEnd"/>
-      <w:r>
-        <w:t xml:space="preserve"> but maybe just address it in the R2C section.</w:t>
+      <w:r>
+        <w:t>Colin – clarify a bit more – does not affect safety verification only liveness where we have to specify fairness… queue would implement the fairness.</w:t>
       </w:r>
     </w:p>
   </w:comment>
-  <w:comment w:id="4" w:author="Colin Snook" w:date="2020-07-10T10:49:00Z" w:initials="cfs">
+  <w:comment w:id="5" w:author="Colin Snook" w:date="2020-07-10T10:49:00Z" w:initials="cfs">
     <w:p>
       <w:pPr>
         <w:pStyle w:val="CommentText"/>
@@ -3392,11 +3436,11 @@
         <w:annotationRef/>
       </w:r>
       <w:r>
-        <w:t>Add a note that most problems do not use a large combination of parallel transitions</w:t>
+        <w:t>Colin - Extend the new sentence to say why limited</w:t>
       </w:r>
     </w:p>
   </w:comment>
-  <w:comment w:id="5" w:author="Colin Snook" w:date="2020-07-10T10:50:00Z" w:initials="cfs">
+  <w:comment w:id="6" w:author="Colin Snook" w:date="2020-07-10T10:50:00Z" w:initials="cfs">
     <w:p>
       <w:pPr>
         <w:pStyle w:val="CommentText"/>
@@ -3408,22 +3452,14 @@
         <w:annotationRef/>
       </w:r>
       <w:r>
-        <w:t xml:space="preserve">Say </w:t>
-      </w:r>
-      <w:r>
-        <w:t xml:space="preserve">that this is </w:t>
-      </w:r>
-      <w:proofErr w:type="gramStart"/>
-      <w:r>
-        <w:t>typical..</w:t>
-      </w:r>
-      <w:proofErr w:type="gramEnd"/>
+        <w:t>It is the same with any refinement</w:t>
+      </w:r>
       <w:r>
         <w:t xml:space="preserve"> </w:t>
       </w:r>
     </w:p>
   </w:comment>
-  <w:comment w:id="6" w:author="Colin Snook" w:date="2020-07-10T10:52:00Z" w:initials="cfs">
+  <w:comment w:id="7" w:author="Colin Snook" w:date="2020-07-10T10:52:00Z" w:initials="cfs">
     <w:p>
       <w:pPr>
         <w:pStyle w:val="CommentText"/>
@@ -3445,6 +3481,9 @@
       <w:r>
         <w:t>, verify the Event-B</w:t>
       </w:r>
+      <w:r>
+        <w:t xml:space="preserve"> you silly</w:t>
+      </w:r>
     </w:p>
     <w:p>
       <w:pPr>
@@ -3452,7 +3491,7 @@
       </w:pPr>
     </w:p>
   </w:comment>
-  <w:comment w:id="7" w:author="Colin Snook" w:date="2020-07-10T10:54:00Z" w:initials="cfs">
+  <w:comment w:id="8" w:author="Colin Snook" w:date="2020-07-10T10:54:00Z" w:initials="cfs">
     <w:p>
       <w:pPr>
         <w:pStyle w:val="CommentText"/>
@@ -3462,6 +3501,9 @@
           <w:rStyle w:val="CommentReference"/>
         </w:rPr>
         <w:annotationRef/>
+      </w:r>
+      <w:r>
+        <w:t xml:space="preserve">Karla - </w:t>
       </w:r>
       <w:r>
         <w:t>We can say that they are necessary to verify it at an abstract level – if you don’t like that it is your choice is to verify it later.</w:t>
@@ -3496,7 +3538,7 @@
         <w:annotationRef/>
       </w:r>
       <w:r>
-        <w:t>Can we add anything?</w:t>
+        <w:t>Karla - Add that the initial property is too strong and does not hold for the model.</w:t>
       </w:r>
     </w:p>
   </w:comment>
@@ -3505,6 +3547,7 @@
 
 <file path=word/commentsExtended.xml><?xml version="1.0" encoding="utf-8"?>
 <w15:commentsEx xmlns:wpc="http://schemas.microsoft.com/office/word/2010/wordprocessingCanvas" xmlns:mo="http://schemas.microsoft.com/office/mac/office/2008/main" xmlns:mc="http://schemas.openxmlformats.org/markup-compatibility/2006" xmlns:mv="urn:schemas-microsoft-com:mac:vml" xmlns:o="urn:schemas-microsoft-com:office:office" xmlns:r="http://schemas.openxmlformats.org/officeDocument/2006/relationships" xmlns:m="http://schemas.openxmlformats.org/officeDocument/2006/math" xmlns:v="urn:schemas-microsoft-com:vml" xmlns:wp14="http://schemas.microsoft.com/office/word/2010/wordprocessingDrawing" xmlns:wp="http://schemas.openxmlformats.org/drawingml/2006/wordprocessingDrawing" xmlns:w10="urn:schemas-microsoft-com:office:word" xmlns:w="http://schemas.openxmlformats.org/wordprocessingml/2006/main" xmlns:w14="http://schemas.microsoft.com/office/word/2010/wordml" xmlns:w15="http://schemas.microsoft.com/office/word/2012/wordml" xmlns:wpg="http://schemas.microsoft.com/office/word/2010/wordprocessingGroup" xmlns:wpi="http://schemas.microsoft.com/office/word/2010/wordprocessingInk" xmlns:wne="http://schemas.microsoft.com/office/word/2006/wordml" xmlns:wps="http://schemas.microsoft.com/office/word/2010/wordprocessingShape" mc:Ignorable="w14 w15 wp14">
+  <w15:commentEx w15:paraId="2F88DF99" w15:done="0"/>
   <w15:commentEx w15:paraId="10A3051D" w15:done="0"/>
   <w15:commentEx w15:paraId="042F9124" w15:done="0"/>
   <w15:commentEx w15:paraId="7DE3DAD1" w15:done="0"/>

</xml_diff>